<commit_message>
mengubah template dan controller surat undangan
</commit_message>
<xml_diff>
--- a/backend/templates/template_surat_undangan_offline.docx
+++ b/backend/templates/template_surat_undangan_offline.docx
@@ -566,7 +566,6 @@
       </w:pPr>
       <w:r>
         <w:rPr>
-          <w:rFonts w:hint="default"/>
           <w:spacing w:val="-2"/>
           <w:sz w:val="24"/>
           <w:lang w:val="en-US"/>
@@ -590,22 +589,7 @@
           <w:sz w:val="24"/>
           <w:lang w:val="en-US"/>
         </w:rPr>
-        <w:t>${</w:t>
-      </w:r>
-      <w:r>
-        <w:rPr>
-          <w:rFonts w:hint="default"/>
-          <w:sz w:val="24"/>
-          <w:lang w:val="en-US"/>
-        </w:rPr>
-        <w:t>LOKASI</w:t>
-      </w:r>
-      <w:r>
-        <w:rPr>
-          <w:sz w:val="24"/>
-          <w:lang w:val="en-US"/>
-        </w:rPr>
-        <w:t>}</w:t>
+        <w:t>${LOKASI}</w:t>
       </w:r>
     </w:p>
     <w:p>
@@ -972,15 +956,14 @@
         <w:spacing w:before="1"/>
         <w:ind w:left="0"/>
       </w:pPr>
-      <w:bookmarkStart w:id="0" w:name="_GoBack"/>
-      <w:bookmarkEnd w:id="0"/>
     </w:p>
     <w:p>
       <w:pPr>
         <w:ind w:left="307"/>
         <w:rPr>
-          <w:i/>
+          <w:spacing w:val="-2"/>
           <w:sz w:val="24"/>
+          <w:lang w:val="en-US"/>
         </w:rPr>
       </w:pPr>
       <w:r>
@@ -995,10 +978,13 @@
     <w:p>
       <w:pPr>
         <w:pStyle w:val="8"/>
+        <w:numPr>
+          <w:numId w:val="0"/>
+        </w:numPr>
         <w:tabs>
           <w:tab w:val="left" w:pos="734"/>
         </w:tabs>
-        <w:ind w:left="307" w:firstLine="0"/>
+        <w:ind w:left="349" w:leftChars="0"/>
         <w:rPr>
           <w:spacing w:val="-2"/>
           <w:sz w:val="24"/>
@@ -1020,7 +1006,7 @@
           <w:sz w:val="24"/>
           <w:lang w:val="en-US"/>
         </w:rPr>
-        <w:t>DATA_PEGAWAI</w:t>
+        <w:t>pegawai_list</w:t>
       </w:r>
       <w:r>
         <w:rPr>
@@ -1029,6 +1015,74 @@
           <w:lang w:val="en-US"/>
         </w:rPr>
         <w:t>}</w:t>
+      </w:r>
+    </w:p>
+    <w:p>
+      <w:pPr>
+        <w:pStyle w:val="8"/>
+        <w:numPr>
+          <w:ilvl w:val="0"/>
+          <w:numId w:val="1"/>
+        </w:numPr>
+        <w:tabs>
+          <w:tab w:val="left" w:pos="734"/>
+        </w:tabs>
+        <w:ind w:left="709"/>
+        <w:rPr>
+          <w:sz w:val="24"/>
+        </w:rPr>
+      </w:pPr>
+      <w:r>
+        <w:rPr>
+          <w:spacing w:val="-2"/>
+          <w:sz w:val="24"/>
+          <w:lang w:val="en-US"/>
+        </w:rPr>
+        <w:t>${</w:t>
+      </w:r>
+      <w:r>
+        <w:rPr>
+          <w:rFonts w:hint="default"/>
+          <w:spacing w:val="-2"/>
+          <w:sz w:val="24"/>
+          <w:lang w:val="en-US"/>
+        </w:rPr>
+        <w:t>nama_jabatan</w:t>
+      </w:r>
+      <w:r>
+        <w:rPr>
+          <w:spacing w:val="-2"/>
+          <w:sz w:val="24"/>
+          <w:lang w:val="en-US"/>
+        </w:rPr>
+        <w:t>}</w:t>
+      </w:r>
+    </w:p>
+    <w:p>
+      <w:pPr>
+        <w:pStyle w:val="8"/>
+        <w:numPr>
+          <w:numId w:val="0"/>
+        </w:numPr>
+        <w:tabs>
+          <w:tab w:val="left" w:pos="734"/>
+        </w:tabs>
+        <w:ind w:left="342" w:leftChars="0"/>
+        <w:rPr>
+          <w:rFonts w:hint="default"/>
+          <w:spacing w:val="-2"/>
+          <w:sz w:val="24"/>
+          <w:lang w:val="en-US"/>
+        </w:rPr>
+      </w:pPr>
+      <w:r>
+        <w:rPr>
+          <w:rFonts w:hint="default"/>
+          <w:spacing w:val="-2"/>
+          <w:sz w:val="24"/>
+          <w:lang w:val="en-US"/>
+        </w:rPr>
+        <w:t>${/pegawai_list}</w:t>
       </w:r>
     </w:p>
     <w:p>
@@ -1042,6 +1096,8 @@
           <w:sz w:val="24"/>
         </w:rPr>
       </w:pPr>
+      <w:bookmarkStart w:id="0" w:name="_GoBack"/>
+      <w:bookmarkEnd w:id="0"/>
     </w:p>
     <w:sectPr>
       <w:pgSz w:w="11910" w:h="16840"/>
@@ -1050,6 +1106,100 @@
     </w:sectPr>
   </w:body>
 </w:document>
+</file>
+
+<file path=word/numbering.xml><?xml version="1.0" encoding="utf-8"?>
+<w:numbering xmlns:wpc="http://schemas.microsoft.com/office/word/2010/wordprocessingCanvas" xmlns:mc="http://schemas.openxmlformats.org/markup-compatibility/2006" xmlns:o="urn:schemas-microsoft-com:office:office" xmlns:r="http://schemas.openxmlformats.org/officeDocument/2006/relationships" xmlns:m="http://schemas.openxmlformats.org/officeDocument/2006/math" xmlns:v="urn:schemas-microsoft-com:vml" xmlns:wp14="http://schemas.microsoft.com/office/word/2010/wordprocessingDrawing" xmlns:wp="http://schemas.openxmlformats.org/drawingml/2006/wordprocessingDrawing" xmlns:w10="urn:schemas-microsoft-com:office:word" xmlns:w="http://schemas.openxmlformats.org/wordprocessingml/2006/main" xmlns:w14="http://schemas.microsoft.com/office/word/2010/wordml" xmlns:wpg="http://schemas.microsoft.com/office/word/2010/wordprocessingGroup" xmlns:wpi="http://schemas.microsoft.com/office/word/2010/wordprocessingInk" xmlns:wne="http://schemas.microsoft.com/office/word/2006/wordml" xmlns:wps="http://schemas.microsoft.com/office/word/2010/wordprocessingShape" xmlns:wpsCustomData="http://www.wps.cn/officeDocument/2013/wpsCustomData" mc:Ignorable="w14 wp14">
+  <w:abstractNum w:abstractNumId="0">
+    <w:nsid w:val="5FDA748B"/>
+    <w:multiLevelType w:val="multilevel"/>
+    <w:tmpl w:val="5FDA748B"/>
+    <w:lvl w:ilvl="0" w:tentative="0">
+      <w:start w:val="1"/>
+      <w:numFmt w:val="decimal"/>
+      <w:lvlText w:val="%1."/>
+      <w:lvlJc w:val="left"/>
+      <w:pPr>
+        <w:ind w:left="1027" w:hanging="360"/>
+      </w:pPr>
+    </w:lvl>
+    <w:lvl w:ilvl="1" w:tentative="0">
+      <w:start w:val="1"/>
+      <w:numFmt w:val="lowerLetter"/>
+      <w:lvlText w:val="%2."/>
+      <w:lvlJc w:val="left"/>
+      <w:pPr>
+        <w:ind w:left="1747" w:hanging="360"/>
+      </w:pPr>
+    </w:lvl>
+    <w:lvl w:ilvl="2" w:tentative="0">
+      <w:start w:val="1"/>
+      <w:numFmt w:val="lowerRoman"/>
+      <w:lvlText w:val="%3."/>
+      <w:lvlJc w:val="right"/>
+      <w:pPr>
+        <w:ind w:left="2467" w:hanging="180"/>
+      </w:pPr>
+    </w:lvl>
+    <w:lvl w:ilvl="3" w:tentative="0">
+      <w:start w:val="1"/>
+      <w:numFmt w:val="decimal"/>
+      <w:lvlText w:val="%4."/>
+      <w:lvlJc w:val="left"/>
+      <w:pPr>
+        <w:ind w:left="3187" w:hanging="360"/>
+      </w:pPr>
+    </w:lvl>
+    <w:lvl w:ilvl="4" w:tentative="0">
+      <w:start w:val="1"/>
+      <w:numFmt w:val="lowerLetter"/>
+      <w:lvlText w:val="%5."/>
+      <w:lvlJc w:val="left"/>
+      <w:pPr>
+        <w:ind w:left="3907" w:hanging="360"/>
+      </w:pPr>
+    </w:lvl>
+    <w:lvl w:ilvl="5" w:tentative="0">
+      <w:start w:val="1"/>
+      <w:numFmt w:val="lowerRoman"/>
+      <w:lvlText w:val="%6."/>
+      <w:lvlJc w:val="right"/>
+      <w:pPr>
+        <w:ind w:left="4627" w:hanging="180"/>
+      </w:pPr>
+    </w:lvl>
+    <w:lvl w:ilvl="6" w:tentative="0">
+      <w:start w:val="1"/>
+      <w:numFmt w:val="decimal"/>
+      <w:lvlText w:val="%7."/>
+      <w:lvlJc w:val="left"/>
+      <w:pPr>
+        <w:ind w:left="5347" w:hanging="360"/>
+      </w:pPr>
+    </w:lvl>
+    <w:lvl w:ilvl="7" w:tentative="0">
+      <w:start w:val="1"/>
+      <w:numFmt w:val="lowerLetter"/>
+      <w:lvlText w:val="%8."/>
+      <w:lvlJc w:val="left"/>
+      <w:pPr>
+        <w:ind w:left="6067" w:hanging="360"/>
+      </w:pPr>
+    </w:lvl>
+    <w:lvl w:ilvl="8" w:tentative="0">
+      <w:start w:val="1"/>
+      <w:numFmt w:val="lowerRoman"/>
+      <w:lvlText w:val="%9."/>
+      <w:lvlJc w:val="right"/>
+      <w:pPr>
+        <w:ind w:left="6787" w:hanging="180"/>
+      </w:pPr>
+    </w:lvl>
+  </w:abstractNum>
+  <w:num w:numId="1">
+    <w:abstractNumId w:val="0"/>
+  </w:num>
+</w:numbering>
 </file>
 
 <file path=word/styles.xml><?xml version="1.0" encoding="utf-8"?>
@@ -1725,7 +1875,7 @@
 </file>
 
 <file path=customXml/item2.xml><?xml version="1.0" encoding="utf-8"?>
-<b:Sources xmlns="http://schemas.openxmlformats.org/officeDocument/2006/bibliography" xmlns:b="http://schemas.openxmlformats.org/officeDocument/2006/bibliography" SelectedStyle="\APASixthEditionOfficeOnline.xsl" Version="6" StyleName="APA"/>
+<b:Sources xmlns="http://schemas.openxmlformats.org/officeDocument/2006/bibliography" xmlns:b="http://schemas.openxmlformats.org/officeDocument/2006/bibliography" Version="6" StyleName="APA" SelectedStyle="\APASixthEditionOfficeOnline.xsl"/>
 </file>
 
 <file path=customXml/itemProps1.xml><?xml version="1.0" encoding="utf-8"?>

</xml_diff>

<commit_message>
mengatur routing dengan htaccess, add fitur crud user, memperbaiki sidebar
</commit_message>
<xml_diff>
--- a/backend/templates/template_surat_undangan_offline.docx
+++ b/backend/templates/template_surat_undangan_offline.docx
@@ -1,12 +1,15 @@
 
 <file path=word/document.xml><?xml version="1.0" encoding="utf-8"?>
-<w:document xmlns:wpc="http://schemas.microsoft.com/office/word/2010/wordprocessingCanvas" xmlns:mc="http://schemas.openxmlformats.org/markup-compatibility/2006" xmlns:o="urn:schemas-microsoft-com:office:office" xmlns:r="http://schemas.openxmlformats.org/officeDocument/2006/relationships" xmlns:m="http://schemas.openxmlformats.org/officeDocument/2006/math" xmlns:v="urn:schemas-microsoft-com:vml" xmlns:wp14="http://schemas.microsoft.com/office/word/2010/wordprocessingDrawing" xmlns:wp="http://schemas.openxmlformats.org/drawingml/2006/wordprocessingDrawing" xmlns:w="http://schemas.openxmlformats.org/wordprocessingml/2006/main" xmlns:w14="http://schemas.microsoft.com/office/word/2010/wordml" xmlns:w10="urn:schemas-microsoft-com:office:word" xmlns:w15="http://schemas.microsoft.com/office/word/2012/wordml" xmlns:wpg="http://schemas.microsoft.com/office/word/2010/wordprocessingGroup" xmlns:wpi="http://schemas.microsoft.com/office/word/2010/wordprocessingInk" xmlns:wne="http://schemas.microsoft.com/office/word/2006/wordml" xmlns:wps="http://schemas.microsoft.com/office/word/2010/wordprocessingShape" xmlns:wpsCustomData="http://www.wps.cn/officeDocument/2013/wpsCustomData" mc:Ignorable="w14 w15 wp14">
+<w:document xmlns:wpc="http://schemas.microsoft.com/office/word/2010/wordprocessingCanvas" xmlns:cx="http://schemas.microsoft.com/office/drawing/2014/chartex" xmlns:cx1="http://schemas.microsoft.com/office/drawing/2015/9/8/chartex" xmlns:cx2="http://schemas.microsoft.com/office/drawing/2015/10/21/chartex" xmlns:cx3="http://schemas.microsoft.com/office/drawing/2016/5/9/chartex" xmlns:cx4="http://schemas.microsoft.com/office/drawing/2016/5/10/chartex" xmlns:cx5="http://schemas.microsoft.com/office/drawing/2016/5/11/chartex" xmlns:cx6="http://schemas.microsoft.com/office/drawing/2016/5/12/chartex" xmlns:cx7="http://schemas.microsoft.com/office/drawing/2016/5/13/chartex" xmlns:cx8="http://schemas.microsoft.com/office/drawing/2016/5/14/chartex" xmlns:mc="http://schemas.openxmlformats.org/markup-compatibility/2006" xmlns:aink="http://schemas.microsoft.com/office/drawing/2016/ink" xmlns:am3d="http://schemas.microsoft.com/office/drawing/2017/model3d" xmlns:o="urn:schemas-microsoft-com:office:office" xmlns:oel="http://schemas.microsoft.com/office/2019/extlst" xmlns:r="http://schemas.openxmlformats.org/officeDocument/2006/relationships" xmlns:m="http://schemas.openxmlformats.org/officeDocument/2006/math" xmlns:v="urn:schemas-microsoft-com:vml" xmlns:wp14="http://schemas.microsoft.com/office/word/2010/wordprocessingDrawing" xmlns:wp="http://schemas.openxmlformats.org/drawingml/2006/wordprocessingDrawing" xmlns:w10="urn:schemas-microsoft-com:office:word" xmlns:w="http://schemas.openxmlformats.org/wordprocessingml/2006/main" xmlns:w14="http://schemas.microsoft.com/office/word/2010/wordml" xmlns:w15="http://schemas.microsoft.com/office/word/2012/wordml" xmlns:w16cex="http://schemas.microsoft.com/office/word/2018/wordml/cex" xmlns:w16cid="http://schemas.microsoft.com/office/word/2016/wordml/cid" xmlns:w16="http://schemas.microsoft.com/office/word/2018/wordml" xmlns:w16du="http://schemas.microsoft.com/office/word/2023/wordml/word16du" xmlns:w16sdtdh="http://schemas.microsoft.com/office/word/2020/wordml/sdtdatahash" xmlns:w16sdtfl="http://schemas.microsoft.com/office/word/2024/wordml/sdtformatlock" xmlns:w16se="http://schemas.microsoft.com/office/word/2015/wordml/symex" xmlns:wpg="http://schemas.microsoft.com/office/word/2010/wordprocessingGroup" xmlns:wpi="http://schemas.microsoft.com/office/word/2010/wordprocessingInk" xmlns:wne="http://schemas.microsoft.com/office/word/2006/wordml" xmlns:wps="http://schemas.microsoft.com/office/word/2010/wordprocessingShape" mc:Ignorable="w14 w15 w16se w16cid w16 w16cex w16sdtdh w16sdtfl w16du wp14">
   <w:body>
     <w:p>
       <w:pPr>
-        <w:pStyle w:val="7"/>
-      </w:pPr>
-      <w:r>
+        <w:pStyle w:val="Title"/>
+      </w:pPr>
+      <w:r>
+        <w:rPr>
+          <w:noProof/>
+        </w:rPr>
         <w:drawing>
           <wp:anchor distT="0" distB="0" distL="0" distR="0" simplePos="0" relativeHeight="251659264" behindDoc="0" locked="0" layoutInCell="1" allowOverlap="1">
             <wp:simplePos x="0" y="0"/>
@@ -29,7 +32,7 @@
                     <pic:cNvPicPr/>
                   </pic:nvPicPr>
                   <pic:blipFill>
-                    <a:blip r:embed="rId4" cstate="print"/>
+                    <a:blip r:embed="rId7" cstate="print"/>
                     <a:stretch>
                       <a:fillRect/>
                     </a:stretch>
@@ -50,6 +53,9 @@
         </w:drawing>
       </w:r>
       <w:r>
+        <w:rPr>
+          <w:noProof/>
+        </w:rPr>
         <mc:AlternateContent>
           <mc:Choice Requires="wps">
             <w:drawing>
@@ -108,7 +114,7 @@
               </wp:anchor>
             </w:drawing>
           </mc:Choice>
-          <mc:Fallback>
+          <mc:Fallback xmlns:wpsCustomData="http://www.wps.cn/officeDocument/2013/wpsCustomData">
             <w:pict>
               <v:shape id="Graphic 2" o:spid="_x0000_s1026" o:spt="100" style="position:absolute;left:0pt;margin-left:57.75pt;margin-top:140.4pt;height:0.1pt;width:487.5pt;mso-position-horizontal-relative:page;mso-position-vertical-relative:page;z-index:251660288;mso-width-relative:page;mso-height-relative:page;" filled="f" stroked="t" coordsize="6191250,1" o:gfxdata="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" path="m0,0l6191250,0e">
                 <v:fill on="f" focussize="0,0"/>
@@ -232,7 +238,7 @@
     </w:p>
     <w:p>
       <w:pPr>
-        <w:pStyle w:val="4"/>
+        <w:pStyle w:val="BodyText"/>
         <w:spacing w:before="46"/>
         <w:ind w:left="2320" w:right="992" w:firstLine="543"/>
       </w:pPr>
@@ -305,7 +311,7 @@
     </w:p>
     <w:p>
       <w:pPr>
-        <w:pStyle w:val="4"/>
+        <w:pStyle w:val="BodyText"/>
         <w:ind w:left="3540"/>
       </w:pPr>
       <w:r>
@@ -317,35 +323,20 @@
         </w:rPr>
         <w:t xml:space="preserve"> </w:t>
       </w:r>
-      <w:r>
-        <w:fldChar w:fldCharType="begin"/>
-      </w:r>
-      <w:r>
-        <w:instrText xml:space="preserve"> HYPERLINK "http://www.kemdiktisaintek.go.id/" \h </w:instrText>
-      </w:r>
-      <w:r>
-        <w:fldChar w:fldCharType="separate"/>
-      </w:r>
-      <w:r>
-        <w:rPr>
-          <w:color w:val="0462C1"/>
-          <w:spacing w:val="-2"/>
-          <w:u w:val="single" w:color="0462C1"/>
-        </w:rPr>
-        <w:t>www.kemdiktisaintek.go.id</w:t>
-      </w:r>
-      <w:r>
-        <w:rPr>
-          <w:color w:val="0462C1"/>
-          <w:spacing w:val="-2"/>
-          <w:u w:val="single" w:color="0462C1"/>
-        </w:rPr>
-        <w:fldChar w:fldCharType="end"/>
-      </w:r>
-    </w:p>
-    <w:p>
-      <w:pPr>
-        <w:pStyle w:val="4"/>
+      <w:hyperlink r:id="rId8">
+        <w:r>
+          <w:rPr>
+            <w:color w:val="0462C1"/>
+            <w:spacing w:val="-2"/>
+            <w:u w:val="single" w:color="0462C1"/>
+          </w:rPr>
+          <w:t>www.kemdiktisaintek.go.id</w:t>
+        </w:r>
+      </w:hyperlink>
+    </w:p>
+    <w:p>
+      <w:pPr>
+        <w:pStyle w:val="BodyText"/>
         <w:tabs>
           <w:tab w:val="left" w:pos="1300"/>
           <w:tab w:val="left" w:pos="7676"/>
@@ -361,8 +352,6 @@
       </w:r>
       <w:r>
         <w:tab/>
-      </w:r>
-      <w:r>
         <w:t>:</w:t>
       </w:r>
       <w:r>
@@ -386,7 +375,7 @@
     </w:p>
     <w:p>
       <w:pPr>
-        <w:pStyle w:val="4"/>
+        <w:pStyle w:val="BodyText"/>
         <w:tabs>
           <w:tab w:val="left" w:pos="1300"/>
         </w:tabs>
@@ -402,8 +391,6 @@
       </w:r>
       <w:r>
         <w:tab/>
-      </w:r>
-      <w:r>
         <w:t xml:space="preserve">: </w:t>
       </w:r>
       <w:r>
@@ -422,19 +409,19 @@
     </w:p>
     <w:p>
       <w:pPr>
-        <w:pStyle w:val="4"/>
+        <w:pStyle w:val="BodyText"/>
         <w:ind w:left="0"/>
       </w:pPr>
     </w:p>
     <w:p>
       <w:pPr>
-        <w:pStyle w:val="4"/>
+        <w:pStyle w:val="BodyText"/>
         <w:ind w:left="0"/>
       </w:pPr>
     </w:p>
     <w:p>
       <w:pPr>
-        <w:pStyle w:val="4"/>
+        <w:pStyle w:val="BodyText"/>
         <w:ind w:right="6364"/>
       </w:pPr>
       <w:r>
@@ -461,13 +448,13 @@
     </w:p>
     <w:p>
       <w:pPr>
-        <w:pStyle w:val="4"/>
+        <w:pStyle w:val="BodyText"/>
         <w:ind w:left="0"/>
       </w:pPr>
     </w:p>
     <w:p>
       <w:pPr>
-        <w:pStyle w:val="4"/>
+        <w:pStyle w:val="BodyText"/>
         <w:spacing w:before="1"/>
         <w:ind w:right="-279"/>
         <w:jc w:val="both"/>
@@ -482,18 +469,26 @@
         <w:t>${ACARA}</w:t>
       </w:r>
       <w:r>
-        <w:t>. Sehubungan dengan hal tersebut, kami mengundang Bapak/Ibu untuk berkenan hadir dan berapartisipasi dalam rapat yang akan dilaksanakan pada</w:t>
-      </w:r>
-    </w:p>
-    <w:p>
-      <w:pPr>
-        <w:pStyle w:val="4"/>
+        <w:t xml:space="preserve">. Sehubungan dengan hal tersebut, kami mengundang Bapak/Ibu untuk berkenan hadir dan </w:t>
+      </w:r>
+      <w:proofErr w:type="spellStart"/>
+      <w:r>
+        <w:t>berapartisipasi</w:t>
+      </w:r>
+      <w:proofErr w:type="spellEnd"/>
+      <w:r>
+        <w:t xml:space="preserve"> dalam rapat yang akan dilaksanakan pada</w:t>
+      </w:r>
+    </w:p>
+    <w:p>
+      <w:pPr>
+        <w:pStyle w:val="BodyText"/>
         <w:ind w:left="0"/>
       </w:pPr>
     </w:p>
     <w:p>
       <w:pPr>
-        <w:pStyle w:val="4"/>
+        <w:pStyle w:val="BodyText"/>
         <w:tabs>
           <w:tab w:val="left" w:pos="2008"/>
         </w:tabs>
@@ -507,8 +502,6 @@
       </w:r>
       <w:r>
         <w:tab/>
-      </w:r>
-      <w:r>
         <w:t>:</w:t>
       </w:r>
       <w:r>
@@ -533,7 +526,7 @@
     </w:p>
     <w:p>
       <w:pPr>
-        <w:pStyle w:val="4"/>
+        <w:pStyle w:val="BodyText"/>
         <w:tabs>
           <w:tab w:val="left" w:pos="2008"/>
         </w:tabs>
@@ -547,9 +540,15 @@
       </w:r>
       <w:r>
         <w:tab/>
-      </w:r>
-      <w:r>
-        <w:t>: ${WAKTU_AWAL} s.d. ${WKTU_AKHIR}</w:t>
+        <w:t xml:space="preserve">: ${WAKTU_AWAL} </w:t>
+      </w:r>
+      <w:proofErr w:type="spellStart"/>
+      <w:r>
+        <w:t>s.d</w:t>
+      </w:r>
+      <w:proofErr w:type="spellEnd"/>
+      <w:r>
+        <w:t>. ${WKTU_AKHIR}</w:t>
       </w:r>
     </w:p>
     <w:p>
@@ -559,11 +558,11 @@
         </w:tabs>
         <w:ind w:left="307"/>
         <w:rPr>
-          <w:i/>
           <w:sz w:val="24"/>
           <w:lang w:val="en-US"/>
         </w:rPr>
       </w:pPr>
+      <w:proofErr w:type="spellStart"/>
       <w:r>
         <w:rPr>
           <w:spacing w:val="-2"/>
@@ -572,21 +571,17 @@
         </w:rPr>
         <w:t>tempat</w:t>
       </w:r>
+      <w:proofErr w:type="spellEnd"/>
       <w:r>
         <w:rPr>
           <w:sz w:val="24"/>
         </w:rPr>
         <w:tab/>
+        <w:t xml:space="preserve">: </w:t>
       </w:r>
       <w:r>
         <w:rPr>
           <w:sz w:val="24"/>
-        </w:rPr>
-        <w:t xml:space="preserve">: </w:t>
-      </w:r>
-      <w:r>
-        <w:rPr>
-          <w:sz w:val="24"/>
           <w:lang w:val="en-US"/>
         </w:rPr>
         <w:t>${LOKASI}</w:t>
@@ -594,12 +589,13 @@
     </w:p>
     <w:p>
       <w:pPr>
-        <w:pStyle w:val="4"/>
+        <w:pStyle w:val="BodyText"/>
         <w:tabs>
           <w:tab w:val="left" w:pos="2008"/>
         </w:tabs>
         <w:ind w:left="2008" w:right="-421" w:hanging="1701"/>
         <w:rPr>
+          <w:spacing w:val="-4"/>
           <w:lang w:val="en-US"/>
         </w:rPr>
       </w:pPr>
@@ -611,8 +607,6 @@
       </w:r>
       <w:r>
         <w:tab/>
-      </w:r>
-      <w:r>
         <w:t>:</w:t>
       </w:r>
       <w:r>
@@ -631,7 +625,19 @@
     </w:p>
     <w:p>
       <w:pPr>
-        <w:pStyle w:val="4"/>
+        <w:pStyle w:val="BodyText"/>
+        <w:tabs>
+          <w:tab w:val="left" w:pos="2008"/>
+        </w:tabs>
+        <w:ind w:right="-421"/>
+        <w:rPr>
+          <w:lang w:val="en-US"/>
+        </w:rPr>
+      </w:pPr>
+    </w:p>
+    <w:p>
+      <w:pPr>
+        <w:pStyle w:val="BodyText"/>
         <w:tabs>
           <w:tab w:val="left" w:pos="2008"/>
         </w:tabs>
@@ -645,17 +651,12 @@
           <w:lang w:val="en-US"/>
         </w:rPr>
         <w:tab/>
-      </w:r>
-      <w:r>
-        <w:rPr>
-          <w:lang w:val="en-US"/>
-        </w:rPr>
         <w:t xml:space="preserve">  </w:t>
       </w:r>
     </w:p>
     <w:p>
       <w:pPr>
-        <w:pStyle w:val="4"/>
+        <w:pStyle w:val="BodyText"/>
         <w:tabs>
           <w:tab w:val="left" w:pos="2008"/>
         </w:tabs>
@@ -667,7 +668,7 @@
     </w:p>
     <w:p>
       <w:pPr>
-        <w:pStyle w:val="4"/>
+        <w:pStyle w:val="BodyText"/>
         <w:tabs>
           <w:tab w:val="left" w:pos="2008"/>
         </w:tabs>
@@ -688,7 +689,7 @@
     </w:p>
     <w:p>
       <w:pPr>
-        <w:pStyle w:val="4"/>
+        <w:pStyle w:val="BodyText"/>
         <w:tabs>
           <w:tab w:val="left" w:pos="2008"/>
         </w:tabs>
@@ -702,7 +703,7 @@
     </w:p>
     <w:p>
       <w:pPr>
-        <w:pStyle w:val="4"/>
+        <w:pStyle w:val="BodyText"/>
         <w:tabs>
           <w:tab w:val="left" w:pos="2008"/>
         </w:tabs>
@@ -710,7 +711,15 @@
         <w:jc w:val="both"/>
       </w:pPr>
       <w:r>
-        <w:t xml:space="preserve">Untuk informasi lebih lanjut mengenai rapat dan konfirmasi kehadiran, tim Bapak/Ibu dapat menghubungi narahubung kami melalui ${GENDER} </w:t>
+        <w:t xml:space="preserve">Untuk informasi lebih lanjut mengenai rapat dan konfirmasi kehadiran, tim Bapak/Ibu dapat menghubungi </w:t>
+      </w:r>
+      <w:proofErr w:type="spellStart"/>
+      <w:r>
+        <w:t>narahubung</w:t>
+      </w:r>
+      <w:proofErr w:type="spellEnd"/>
+      <w:r>
+        <w:t xml:space="preserve"> kami melalui ${GENDER} </w:t>
       </w:r>
       <w:r>
         <w:rPr>
@@ -733,13 +742,13 @@
     </w:p>
     <w:p>
       <w:pPr>
-        <w:pStyle w:val="4"/>
+        <w:pStyle w:val="BodyText"/>
         <w:ind w:left="0"/>
       </w:pPr>
     </w:p>
     <w:p>
       <w:pPr>
-        <w:pStyle w:val="4"/>
+        <w:pStyle w:val="BodyText"/>
         <w:ind w:right="-279"/>
         <w:jc w:val="both"/>
       </w:pPr>
@@ -749,30 +758,38 @@
     </w:p>
     <w:p>
       <w:pPr>
-        <w:pStyle w:val="4"/>
+        <w:ind w:left="6379"/>
+        <w:rPr>
+          <w:color w:val="000000"/>
+        </w:rPr>
+      </w:pPr>
+      <w:r>
+        <w:rPr>
+          <w:color w:val="000000"/>
+          <w:lang w:val="en-US"/>
+        </w:rPr>
+        <w:t>${JABATAN_PEJABAT}</w:t>
+      </w:r>
+      <w:r>
+        <w:rPr>
+          <w:color w:val="000000"/>
+        </w:rPr>
+        <w:t>,</w:t>
+      </w:r>
+    </w:p>
+    <w:p>
+      <w:pPr>
+        <w:pStyle w:val="BodyText"/>
         <w:ind w:left="0" w:right="1933"/>
         <w:jc w:val="right"/>
         <w:rPr>
           <w:spacing w:val="-2"/>
         </w:rPr>
       </w:pPr>
-      <w:r>
-        <w:rPr>
-          <w:spacing w:val="-2"/>
-          <w:lang w:val="en-US"/>
-        </w:rPr>
-        <w:t>${JABATAN_PEJABAT}</w:t>
-      </w:r>
-      <w:r>
-        <w:rPr>
-          <w:spacing w:val="-2"/>
-        </w:rPr>
-        <w:t>,</w:t>
-      </w:r>
-    </w:p>
-    <w:p>
-      <w:pPr>
-        <w:pStyle w:val="4"/>
+    </w:p>
+    <w:p>
+      <w:pPr>
+        <w:pStyle w:val="BodyText"/>
         <w:ind w:left="0" w:right="1933"/>
         <w:jc w:val="right"/>
         <w:rPr>
@@ -782,7 +799,7 @@
     </w:p>
     <w:p>
       <w:pPr>
-        <w:pStyle w:val="4"/>
+        <w:pStyle w:val="BodyText"/>
         <w:ind w:left="0" w:right="1933"/>
         <w:jc w:val="right"/>
         <w:rPr>
@@ -792,7 +809,7 @@
     </w:p>
     <w:p>
       <w:pPr>
-        <w:pStyle w:val="4"/>
+        <w:pStyle w:val="BodyText"/>
         <w:ind w:left="0" w:right="1933"/>
         <w:jc w:val="right"/>
         <w:rPr>
@@ -802,17 +819,7 @@
     </w:p>
     <w:p>
       <w:pPr>
-        <w:pStyle w:val="4"/>
-        <w:ind w:left="0" w:right="1933"/>
-        <w:jc w:val="right"/>
-        <w:rPr>
-          <w:spacing w:val="-2"/>
-        </w:rPr>
-      </w:pPr>
-    </w:p>
-    <w:p>
-      <w:pPr>
-        <w:pStyle w:val="4"/>
+        <w:pStyle w:val="BodyText"/>
         <w:spacing w:before="8"/>
         <w:ind w:left="0"/>
         <w:rPr>
@@ -822,7 +829,7 @@
     </w:p>
     <w:p>
       <w:pPr>
-        <w:pStyle w:val="4"/>
+        <w:pStyle w:val="BodyText"/>
         <w:spacing w:before="80"/>
         <w:ind w:left="6404"/>
         <w:rPr>
@@ -838,7 +845,7 @@
     </w:p>
     <w:p>
       <w:pPr>
-        <w:pStyle w:val="4"/>
+        <w:pStyle w:val="BodyText"/>
         <w:tabs>
           <w:tab w:val="left" w:pos="6404"/>
         </w:tabs>
@@ -854,8 +861,6 @@
       </w:r>
       <w:r>
         <w:tab/>
-      </w:r>
-      <w:r>
         <w:t>NIP</w:t>
       </w:r>
       <w:r>
@@ -874,7 +879,7 @@
     </w:p>
     <w:p>
       <w:pPr>
-        <w:pStyle w:val="4"/>
+        <w:pStyle w:val="BodyText"/>
         <w:rPr>
           <w:lang w:val="en-US"/>
         </w:rPr>
@@ -889,30 +894,31 @@
     </w:p>
     <w:p>
       <w:pPr>
-        <w:pStyle w:val="4"/>
+        <w:pStyle w:val="BodyText"/>
         <w:sectPr>
           <w:type w:val="continuous"/>
           <w:pgSz w:w="11910" w:h="16840"/>
           <w:pgMar w:top="600" w:right="1417" w:bottom="280" w:left="1133" w:header="720" w:footer="720" w:gutter="0"/>
-          <w:cols w:space="720" w:num="1"/>
+          <w:cols w:space="720"/>
         </w:sectPr>
       </w:pPr>
     </w:p>
     <w:p>
       <w:pPr>
-        <w:pStyle w:val="4"/>
+        <w:pStyle w:val="BodyText"/>
         <w:spacing w:before="68"/>
       </w:pPr>
       <w:r>
         <w:rPr>
           <w:spacing w:val="-2"/>
         </w:rPr>
+        <w:lastRenderedPageBreak/>
         <w:t>Lampiran</w:t>
       </w:r>
     </w:p>
     <w:p>
       <w:pPr>
-        <w:pStyle w:val="4"/>
+        <w:pStyle w:val="BodyText"/>
       </w:pPr>
       <w:r>
         <w:t>Nomor</w:t>
@@ -929,7 +935,7 @@
     </w:p>
     <w:p>
       <w:pPr>
-        <w:pStyle w:val="4"/>
+        <w:pStyle w:val="BodyText"/>
       </w:pPr>
       <w:r>
         <w:t>Tanggal</w:t>
@@ -952,7 +958,7 @@
     </w:p>
     <w:p>
       <w:pPr>
-        <w:pStyle w:val="4"/>
+        <w:pStyle w:val="BodyText"/>
         <w:spacing w:before="1"/>
         <w:ind w:left="0"/>
       </w:pPr>
@@ -977,14 +983,11 @@
     </w:p>
     <w:p>
       <w:pPr>
-        <w:pStyle w:val="8"/>
-        <w:numPr>
-          <w:numId w:val="0"/>
-        </w:numPr>
+        <w:pStyle w:val="ListParagraph"/>
         <w:tabs>
           <w:tab w:val="left" w:pos="734"/>
         </w:tabs>
-        <w:ind w:left="349" w:leftChars="0"/>
+        <w:ind w:left="349" w:firstLine="0"/>
         <w:rPr>
           <w:spacing w:val="-2"/>
           <w:sz w:val="24"/>
@@ -999,15 +1002,16 @@
         </w:rPr>
         <w:t>${</w:t>
       </w:r>
-      <w:r>
-        <w:rPr>
-          <w:rFonts w:hint="default"/>
+      <w:proofErr w:type="spellStart"/>
+      <w:r>
+        <w:rPr>
           <w:spacing w:val="-2"/>
           <w:sz w:val="24"/>
           <w:lang w:val="en-US"/>
         </w:rPr>
         <w:t>pegawai_list</w:t>
       </w:r>
+      <w:proofErr w:type="spellEnd"/>
       <w:r>
         <w:rPr>
           <w:spacing w:val="-2"/>
@@ -1019,7 +1023,7 @@
     </w:p>
     <w:p>
       <w:pPr>
-        <w:pStyle w:val="8"/>
+        <w:pStyle w:val="ListParagraph"/>
         <w:numPr>
           <w:ilvl w:val="0"/>
           <w:numId w:val="1"/>
@@ -1040,15 +1044,16 @@
         </w:rPr>
         <w:t>${</w:t>
       </w:r>
-      <w:r>
-        <w:rPr>
-          <w:rFonts w:hint="default"/>
+      <w:proofErr w:type="spellStart"/>
+      <w:r>
+        <w:rPr>
           <w:spacing w:val="-2"/>
           <w:sz w:val="24"/>
           <w:lang w:val="en-US"/>
         </w:rPr>
         <w:t>nama_jabatan</w:t>
       </w:r>
+      <w:proofErr w:type="spellEnd"/>
       <w:r>
         <w:rPr>
           <w:spacing w:val="-2"/>
@@ -1060,16 +1065,12 @@
     </w:p>
     <w:p>
       <w:pPr>
-        <w:pStyle w:val="8"/>
-        <w:numPr>
-          <w:numId w:val="0"/>
-        </w:numPr>
+        <w:pStyle w:val="ListParagraph"/>
         <w:tabs>
           <w:tab w:val="left" w:pos="734"/>
         </w:tabs>
-        <w:ind w:left="342" w:leftChars="0"/>
-        <w:rPr>
-          <w:rFonts w:hint="default"/>
+        <w:ind w:left="342" w:firstLine="0"/>
+        <w:rPr>
           <w:spacing w:val="-2"/>
           <w:sz w:val="24"/>
           <w:lang w:val="en-US"/>
@@ -1077,17 +1078,34 @@
       </w:pPr>
       <w:r>
         <w:rPr>
-          <w:rFonts w:hint="default"/>
           <w:spacing w:val="-2"/>
           <w:sz w:val="24"/>
           <w:lang w:val="en-US"/>
         </w:rPr>
-        <w:t>${/pegawai_list}</w:t>
-      </w:r>
-    </w:p>
-    <w:p>
-      <w:pPr>
-        <w:pStyle w:val="8"/>
+        <w:t>${/</w:t>
+      </w:r>
+      <w:proofErr w:type="spellStart"/>
+      <w:r>
+        <w:rPr>
+          <w:spacing w:val="-2"/>
+          <w:sz w:val="24"/>
+          <w:lang w:val="en-US"/>
+        </w:rPr>
+        <w:t>pegawai_list</w:t>
+      </w:r>
+      <w:proofErr w:type="spellEnd"/>
+      <w:r>
+        <w:rPr>
+          <w:spacing w:val="-2"/>
+          <w:sz w:val="24"/>
+          <w:lang w:val="en-US"/>
+        </w:rPr>
+        <w:t>}</w:t>
+      </w:r>
+    </w:p>
+    <w:p>
+      <w:pPr>
+        <w:pStyle w:val="ListParagraph"/>
         <w:tabs>
           <w:tab w:val="left" w:pos="734"/>
         </w:tabs>
@@ -1096,25 +1114,23 @@
           <w:sz w:val="24"/>
         </w:rPr>
       </w:pPr>
-      <w:bookmarkStart w:id="0" w:name="_GoBack"/>
-      <w:bookmarkEnd w:id="0"/>
     </w:p>
     <w:sectPr>
       <w:pgSz w:w="11910" w:h="16840"/>
       <w:pgMar w:top="620" w:right="1417" w:bottom="280" w:left="1133" w:header="720" w:footer="720" w:gutter="0"/>
-      <w:cols w:space="720" w:num="1"/>
+      <w:cols w:space="720"/>
     </w:sectPr>
   </w:body>
 </w:document>
 </file>
 
 <file path=word/numbering.xml><?xml version="1.0" encoding="utf-8"?>
-<w:numbering xmlns:wpc="http://schemas.microsoft.com/office/word/2010/wordprocessingCanvas" xmlns:mc="http://schemas.openxmlformats.org/markup-compatibility/2006" xmlns:o="urn:schemas-microsoft-com:office:office" xmlns:r="http://schemas.openxmlformats.org/officeDocument/2006/relationships" xmlns:m="http://schemas.openxmlformats.org/officeDocument/2006/math" xmlns:v="urn:schemas-microsoft-com:vml" xmlns:wp14="http://schemas.microsoft.com/office/word/2010/wordprocessingDrawing" xmlns:wp="http://schemas.openxmlformats.org/drawingml/2006/wordprocessingDrawing" xmlns:w10="urn:schemas-microsoft-com:office:word" xmlns:w="http://schemas.openxmlformats.org/wordprocessingml/2006/main" xmlns:w14="http://schemas.microsoft.com/office/word/2010/wordml" xmlns:wpg="http://schemas.microsoft.com/office/word/2010/wordprocessingGroup" xmlns:wpi="http://schemas.microsoft.com/office/word/2010/wordprocessingInk" xmlns:wne="http://schemas.microsoft.com/office/word/2006/wordml" xmlns:wps="http://schemas.microsoft.com/office/word/2010/wordprocessingShape" xmlns:wpsCustomData="http://www.wps.cn/officeDocument/2013/wpsCustomData" mc:Ignorable="w14 wp14">
-  <w:abstractNum w:abstractNumId="0">
+<w:numbering xmlns:wpc="http://schemas.microsoft.com/office/word/2010/wordprocessingCanvas" xmlns:cx="http://schemas.microsoft.com/office/drawing/2014/chartex" xmlns:cx1="http://schemas.microsoft.com/office/drawing/2015/9/8/chartex" xmlns:cx2="http://schemas.microsoft.com/office/drawing/2015/10/21/chartex" xmlns:cx3="http://schemas.microsoft.com/office/drawing/2016/5/9/chartex" xmlns:cx4="http://schemas.microsoft.com/office/drawing/2016/5/10/chartex" xmlns:cx5="http://schemas.microsoft.com/office/drawing/2016/5/11/chartex" xmlns:cx6="http://schemas.microsoft.com/office/drawing/2016/5/12/chartex" xmlns:cx7="http://schemas.microsoft.com/office/drawing/2016/5/13/chartex" xmlns:cx8="http://schemas.microsoft.com/office/drawing/2016/5/14/chartex" xmlns:mc="http://schemas.openxmlformats.org/markup-compatibility/2006" xmlns:aink="http://schemas.microsoft.com/office/drawing/2016/ink" xmlns:am3d="http://schemas.microsoft.com/office/drawing/2017/model3d" xmlns:o="urn:schemas-microsoft-com:office:office" xmlns:oel="http://schemas.microsoft.com/office/2019/extlst" xmlns:r="http://schemas.openxmlformats.org/officeDocument/2006/relationships" xmlns:m="http://schemas.openxmlformats.org/officeDocument/2006/math" xmlns:v="urn:schemas-microsoft-com:vml" xmlns:wp14="http://schemas.microsoft.com/office/word/2010/wordprocessingDrawing" xmlns:wp="http://schemas.openxmlformats.org/drawingml/2006/wordprocessingDrawing" xmlns:w10="urn:schemas-microsoft-com:office:word" xmlns:w="http://schemas.openxmlformats.org/wordprocessingml/2006/main" xmlns:w14="http://schemas.microsoft.com/office/word/2010/wordml" xmlns:w15="http://schemas.microsoft.com/office/word/2012/wordml" xmlns:w16cex="http://schemas.microsoft.com/office/word/2018/wordml/cex" xmlns:w16cid="http://schemas.microsoft.com/office/word/2016/wordml/cid" xmlns:w16="http://schemas.microsoft.com/office/word/2018/wordml" xmlns:w16du="http://schemas.microsoft.com/office/word/2023/wordml/word16du" xmlns:w16sdtdh="http://schemas.microsoft.com/office/word/2020/wordml/sdtdatahash" xmlns:w16sdtfl="http://schemas.microsoft.com/office/word/2024/wordml/sdtformatlock" xmlns:w16se="http://schemas.microsoft.com/office/word/2015/wordml/symex" xmlns:wpg="http://schemas.microsoft.com/office/word/2010/wordprocessingGroup" xmlns:wpi="http://schemas.microsoft.com/office/word/2010/wordprocessingInk" xmlns:wne="http://schemas.microsoft.com/office/word/2006/wordml" xmlns:wps="http://schemas.microsoft.com/office/word/2010/wordprocessingShape" mc:Ignorable="w14 w15 w16se w16cid w16 w16cex w16sdtdh w16sdtfl w16du wp14">
+  <w:abstractNum w:abstractNumId="0" w15:restartNumberingAfterBreak="0">
     <w:nsid w:val="5FDA748B"/>
     <w:multiLevelType w:val="multilevel"/>
     <w:tmpl w:val="5FDA748B"/>
-    <w:lvl w:ilvl="0" w:tentative="0">
+    <w:lvl w:ilvl="0">
       <w:start w:val="1"/>
       <w:numFmt w:val="decimal"/>
       <w:lvlText w:val="%1."/>
@@ -1123,7 +1139,7 @@
         <w:ind w:left="1027" w:hanging="360"/>
       </w:pPr>
     </w:lvl>
-    <w:lvl w:ilvl="1" w:tentative="0">
+    <w:lvl w:ilvl="1">
       <w:start w:val="1"/>
       <w:numFmt w:val="lowerLetter"/>
       <w:lvlText w:val="%2."/>
@@ -1132,7 +1148,7 @@
         <w:ind w:left="1747" w:hanging="360"/>
       </w:pPr>
     </w:lvl>
-    <w:lvl w:ilvl="2" w:tentative="0">
+    <w:lvl w:ilvl="2">
       <w:start w:val="1"/>
       <w:numFmt w:val="lowerRoman"/>
       <w:lvlText w:val="%3."/>
@@ -1141,7 +1157,7 @@
         <w:ind w:left="2467" w:hanging="180"/>
       </w:pPr>
     </w:lvl>
-    <w:lvl w:ilvl="3" w:tentative="0">
+    <w:lvl w:ilvl="3">
       <w:start w:val="1"/>
       <w:numFmt w:val="decimal"/>
       <w:lvlText w:val="%4."/>
@@ -1150,7 +1166,7 @@
         <w:ind w:left="3187" w:hanging="360"/>
       </w:pPr>
     </w:lvl>
-    <w:lvl w:ilvl="4" w:tentative="0">
+    <w:lvl w:ilvl="4">
       <w:start w:val="1"/>
       <w:numFmt w:val="lowerLetter"/>
       <w:lvlText w:val="%5."/>
@@ -1159,7 +1175,7 @@
         <w:ind w:left="3907" w:hanging="360"/>
       </w:pPr>
     </w:lvl>
-    <w:lvl w:ilvl="5" w:tentative="0">
+    <w:lvl w:ilvl="5">
       <w:start w:val="1"/>
       <w:numFmt w:val="lowerRoman"/>
       <w:lvlText w:val="%6."/>
@@ -1168,7 +1184,7 @@
         <w:ind w:left="4627" w:hanging="180"/>
       </w:pPr>
     </w:lvl>
-    <w:lvl w:ilvl="6" w:tentative="0">
+    <w:lvl w:ilvl="6">
       <w:start w:val="1"/>
       <w:numFmt w:val="decimal"/>
       <w:lvlText w:val="%7."/>
@@ -1177,7 +1193,7 @@
         <w:ind w:left="5347" w:hanging="360"/>
       </w:pPr>
     </w:lvl>
-    <w:lvl w:ilvl="7" w:tentative="0">
+    <w:lvl w:ilvl="7">
       <w:start w:val="1"/>
       <w:numFmt w:val="lowerLetter"/>
       <w:lvlText w:val="%8."/>
@@ -1186,7 +1202,7 @@
         <w:ind w:left="6067" w:hanging="360"/>
       </w:pPr>
     </w:lvl>
-    <w:lvl w:ilvl="8" w:tentative="0">
+    <w:lvl w:ilvl="8">
       <w:start w:val="1"/>
       <w:numFmt w:val="lowerRoman"/>
       <w:lvlText w:val="%9."/>
@@ -1196,301 +1212,429 @@
       </w:pPr>
     </w:lvl>
   </w:abstractNum>
-  <w:num w:numId="1">
+  <w:num w:numId="1" w16cid:durableId="1174152829">
     <w:abstractNumId w:val="0"/>
   </w:num>
 </w:numbering>
 </file>
 
 <file path=word/styles.xml><?xml version="1.0" encoding="utf-8"?>
-<w:styles xmlns:mc="http://schemas.openxmlformats.org/markup-compatibility/2006" xmlns:o="urn:schemas-microsoft-com:office:office" xmlns:r="http://schemas.openxmlformats.org/officeDocument/2006/relationships" xmlns:m="http://schemas.openxmlformats.org/officeDocument/2006/math" xmlns:v="urn:schemas-microsoft-com:vml" xmlns:w="http://schemas.openxmlformats.org/wordprocessingml/2006/main" xmlns:w14="http://schemas.microsoft.com/office/word/2010/wordml" xmlns:w10="urn:schemas-microsoft-com:office:word" xmlns:sl="http://schemas.openxmlformats.org/schemaLibrary/2006/main" xmlns:wpsCustomData="http://www.wps.cn/officeDocument/2013/wpsCustomData" mc:Ignorable="w14">
+<w:styles xmlns:mc="http://schemas.openxmlformats.org/markup-compatibility/2006" xmlns:r="http://schemas.openxmlformats.org/officeDocument/2006/relationships" xmlns:w="http://schemas.openxmlformats.org/wordprocessingml/2006/main" xmlns:w14="http://schemas.microsoft.com/office/word/2010/wordml" xmlns:w15="http://schemas.microsoft.com/office/word/2012/wordml" xmlns:w16cex="http://schemas.microsoft.com/office/word/2018/wordml/cex" xmlns:w16cid="http://schemas.microsoft.com/office/word/2016/wordml/cid" xmlns:w16="http://schemas.microsoft.com/office/word/2018/wordml" xmlns:w16du="http://schemas.microsoft.com/office/word/2023/wordml/word16du" xmlns:w16sdtdh="http://schemas.microsoft.com/office/word/2020/wordml/sdtdatahash" xmlns:w16sdtfl="http://schemas.microsoft.com/office/word/2024/wordml/sdtformatlock" xmlns:w16se="http://schemas.microsoft.com/office/word/2015/wordml/symex" mc:Ignorable="w14 w15 w16se w16cid w16 w16cex w16sdtdh w16sdtfl w16du">
   <w:docDefaults>
     <w:rPrDefault>
       <w:rPr>
-        <w:rFonts w:asciiTheme="minorHAnsi" w:hAnsiTheme="minorHAnsi" w:eastAsiaTheme="minorHAnsi" w:cstheme="minorBidi"/>
+        <w:rFonts w:asciiTheme="minorHAnsi" w:eastAsiaTheme="minorHAnsi" w:hAnsiTheme="minorHAnsi" w:cstheme="minorBidi"/>
+        <w:lang w:val="en-ID" w:eastAsia="en-US" w:bidi="ar-SA"/>
       </w:rPr>
     </w:rPrDefault>
     <w:pPrDefault/>
   </w:docDefaults>
-  <w:latentStyles w:count="260" w:defQFormat="0" w:defUnhideWhenUsed="1" w:defSemiHidden="1" w:defUIPriority="99" w:defLockedState="0">
-    <w:lsdException w:qFormat="1" w:unhideWhenUsed="0" w:uiPriority="0" w:semiHidden="0" w:name="Normal"/>
-    <w:lsdException w:qFormat="1" w:unhideWhenUsed="0" w:uiPriority="9" w:semiHidden="0" w:name="heading 1"/>
-    <w:lsdException w:qFormat="1" w:uiPriority="9" w:name="heading 2"/>
-    <w:lsdException w:qFormat="1" w:uiPriority="9" w:name="heading 3"/>
-    <w:lsdException w:qFormat="1" w:uiPriority="9" w:name="heading 4"/>
-    <w:lsdException w:qFormat="1" w:uiPriority="9" w:name="heading 5"/>
-    <w:lsdException w:qFormat="1" w:uiPriority="9" w:name="heading 6"/>
-    <w:lsdException w:qFormat="1" w:uiPriority="9" w:name="heading 7"/>
-    <w:lsdException w:qFormat="1" w:uiPriority="9" w:name="heading 8"/>
-    <w:lsdException w:qFormat="1" w:uiPriority="9" w:name="heading 9"/>
-    <w:lsdException w:uiPriority="99" w:name="index 1"/>
-    <w:lsdException w:uiPriority="99" w:name="index 2"/>
-    <w:lsdException w:uiPriority="99" w:name="index 3"/>
-    <w:lsdException w:uiPriority="99" w:name="index 4"/>
-    <w:lsdException w:uiPriority="99" w:name="index 5"/>
-    <w:lsdException w:uiPriority="99" w:name="index 6"/>
-    <w:lsdException w:uiPriority="99" w:name="index 7"/>
-    <w:lsdException w:uiPriority="99" w:name="index 8"/>
-    <w:lsdException w:uiPriority="99" w:name="index 9"/>
-    <w:lsdException w:uiPriority="39" w:name="toc 1"/>
-    <w:lsdException w:uiPriority="39" w:name="toc 2"/>
-    <w:lsdException w:uiPriority="39" w:name="toc 3"/>
-    <w:lsdException w:uiPriority="39" w:name="toc 4"/>
-    <w:lsdException w:uiPriority="39" w:name="toc 5"/>
-    <w:lsdException w:uiPriority="39" w:name="toc 6"/>
-    <w:lsdException w:uiPriority="39" w:name="toc 7"/>
-    <w:lsdException w:uiPriority="39" w:name="toc 8"/>
-    <w:lsdException w:uiPriority="39" w:name="toc 9"/>
-    <w:lsdException w:uiPriority="99" w:name="Normal Indent"/>
-    <w:lsdException w:uiPriority="99" w:name="footnote text"/>
-    <w:lsdException w:uiPriority="99" w:name="annotation text"/>
-    <w:lsdException w:uiPriority="99" w:name="header"/>
-    <w:lsdException w:uiPriority="99" w:name="footer"/>
-    <w:lsdException w:uiPriority="99" w:name="index heading"/>
-    <w:lsdException w:qFormat="1" w:uiPriority="35" w:name="caption"/>
-    <w:lsdException w:uiPriority="99" w:name="table of figures"/>
-    <w:lsdException w:uiPriority="99" w:name="envelope address"/>
-    <w:lsdException w:uiPriority="99" w:name="envelope return"/>
-    <w:lsdException w:uiPriority="99" w:name="footnote reference"/>
-    <w:lsdException w:uiPriority="99" w:name="annotation reference"/>
-    <w:lsdException w:uiPriority="99" w:name="line number"/>
-    <w:lsdException w:uiPriority="99" w:name="page number"/>
-    <w:lsdException w:uiPriority="99" w:name="endnote reference"/>
-    <w:lsdException w:uiPriority="99" w:name="endnote text"/>
-    <w:lsdException w:uiPriority="99" w:name="table of authorities"/>
-    <w:lsdException w:uiPriority="99" w:name="macro"/>
-    <w:lsdException w:uiPriority="99" w:name="toa heading"/>
-    <w:lsdException w:uiPriority="99" w:name="List"/>
-    <w:lsdException w:uiPriority="99" w:name="List Bullet"/>
-    <w:lsdException w:uiPriority="99" w:name="List Number"/>
-    <w:lsdException w:uiPriority="99" w:name="List 2"/>
-    <w:lsdException w:uiPriority="99" w:name="List 3"/>
-    <w:lsdException w:uiPriority="99" w:name="List 4"/>
-    <w:lsdException w:uiPriority="99" w:name="List 5"/>
-    <w:lsdException w:uiPriority="99" w:name="List Bullet 2"/>
-    <w:lsdException w:uiPriority="99" w:name="List Bullet 3"/>
-    <w:lsdException w:uiPriority="99" w:name="List Bullet 4"/>
-    <w:lsdException w:uiPriority="99" w:name="List Bullet 5"/>
-    <w:lsdException w:uiPriority="99" w:name="List Number 2"/>
-    <w:lsdException w:uiPriority="99" w:name="List Number 3"/>
-    <w:lsdException w:uiPriority="99" w:name="List Number 4"/>
-    <w:lsdException w:uiPriority="99" w:name="List Number 5"/>
-    <w:lsdException w:qFormat="1" w:unhideWhenUsed="0" w:uiPriority="10" w:semiHidden="0" w:name="Title"/>
-    <w:lsdException w:uiPriority="99" w:name="Closing"/>
-    <w:lsdException w:uiPriority="99" w:name="Signature"/>
-    <w:lsdException w:uiPriority="1" w:name="Default Paragraph Font"/>
-    <w:lsdException w:qFormat="1" w:unhideWhenUsed="0" w:uiPriority="1" w:semiHidden="0" w:name="Body Text"/>
-    <w:lsdException w:uiPriority="99" w:name="Body Text Indent"/>
-    <w:lsdException w:uiPriority="99" w:name="List Continue"/>
-    <w:lsdException w:uiPriority="99" w:name="List Continue 2"/>
-    <w:lsdException w:uiPriority="99" w:name="List Continue 3"/>
-    <w:lsdException w:uiPriority="99" w:name="List Continue 4"/>
-    <w:lsdException w:uiPriority="99" w:name="List Continue 5"/>
-    <w:lsdException w:uiPriority="99" w:name="Message Header"/>
-    <w:lsdException w:qFormat="1" w:unhideWhenUsed="0" w:uiPriority="11" w:semiHidden="0" w:name="Subtitle"/>
-    <w:lsdException w:uiPriority="99" w:name="Salutation"/>
-    <w:lsdException w:uiPriority="99" w:name="Date"/>
-    <w:lsdException w:uiPriority="99" w:name="Body Text First Indent"/>
-    <w:lsdException w:uiPriority="99" w:name="Body Text First Indent 2"/>
-    <w:lsdException w:uiPriority="99" w:name="Note Heading"/>
-    <w:lsdException w:uiPriority="99" w:name="Body Text 2"/>
-    <w:lsdException w:uiPriority="99" w:name="Body Text 3"/>
-    <w:lsdException w:uiPriority="99" w:name="Body Text Indent 2"/>
-    <w:lsdException w:uiPriority="99" w:name="Body Text Indent 3"/>
-    <w:lsdException w:uiPriority="99" w:name="Block Text"/>
-    <w:lsdException w:uiPriority="99" w:semiHidden="0" w:name="Hyperlink"/>
-    <w:lsdException w:uiPriority="99" w:name="FollowedHyperlink"/>
-    <w:lsdException w:qFormat="1" w:unhideWhenUsed="0" w:uiPriority="22" w:semiHidden="0" w:name="Strong"/>
-    <w:lsdException w:qFormat="1" w:unhideWhenUsed="0" w:uiPriority="20" w:semiHidden="0" w:name="Emphasis"/>
-    <w:lsdException w:uiPriority="99" w:name="Document Map"/>
-    <w:lsdException w:uiPriority="99" w:name="Plain Text"/>
-    <w:lsdException w:uiPriority="99" w:name="E-mail Signature"/>
-    <w:lsdException w:uiPriority="99" w:name="Normal (Web)"/>
-    <w:lsdException w:uiPriority="99" w:name="HTML Acronym"/>
-    <w:lsdException w:uiPriority="99" w:name="HTML Address"/>
-    <w:lsdException w:uiPriority="99" w:name="HTML Cite"/>
-    <w:lsdException w:uiPriority="99" w:name="HTML Code"/>
-    <w:lsdException w:uiPriority="99" w:name="HTML Definition"/>
-    <w:lsdException w:uiPriority="99" w:name="HTML Keyboard"/>
-    <w:lsdException w:uiPriority="99" w:name="HTML Preformatted"/>
-    <w:lsdException w:uiPriority="99" w:name="HTML Sample"/>
-    <w:lsdException w:uiPriority="99" w:name="HTML Typewriter"/>
-    <w:lsdException w:uiPriority="99" w:name="HTML Variable"/>
-    <w:lsdException w:uiPriority="99" w:name="Normal Table"/>
-    <w:lsdException w:uiPriority="99" w:name="annotation subject"/>
-    <w:lsdException w:uiPriority="99" w:name="Table Simple 1"/>
-    <w:lsdException w:uiPriority="99" w:name="Table Simple 2"/>
-    <w:lsdException w:uiPriority="99" w:name="Table Simple 3"/>
-    <w:lsdException w:uiPriority="99" w:name="Table Classic 1"/>
-    <w:lsdException w:uiPriority="99" w:name="Table Classic 2"/>
-    <w:lsdException w:uiPriority="99" w:name="Table Classic 3"/>
-    <w:lsdException w:uiPriority="99" w:name="Table Classic 4"/>
-    <w:lsdException w:uiPriority="99" w:name="Table Colorful 1"/>
-    <w:lsdException w:uiPriority="99" w:name="Table Colorful 2"/>
-    <w:lsdException w:uiPriority="99" w:name="Table Colorful 3"/>
-    <w:lsdException w:uiPriority="99" w:name="Table Columns 1"/>
-    <w:lsdException w:uiPriority="99" w:name="Table Columns 2"/>
-    <w:lsdException w:uiPriority="99" w:name="Table Columns 3"/>
-    <w:lsdException w:uiPriority="99" w:name="Table Columns 4"/>
-    <w:lsdException w:uiPriority="99" w:name="Table Columns 5"/>
-    <w:lsdException w:uiPriority="99" w:name="Table Grid 1"/>
-    <w:lsdException w:uiPriority="99" w:name="Table Grid 2"/>
-    <w:lsdException w:uiPriority="99" w:name="Table Grid 3"/>
-    <w:lsdException w:uiPriority="99" w:name="Table Grid 4"/>
-    <w:lsdException w:uiPriority="99" w:name="Table Grid 5"/>
-    <w:lsdException w:uiPriority="99" w:name="Table Grid 6"/>
-    <w:lsdException w:uiPriority="99" w:name="Table Grid 7"/>
-    <w:lsdException w:uiPriority="99" w:name="Table Grid 8"/>
-    <w:lsdException w:uiPriority="99" w:name="Table List 1"/>
-    <w:lsdException w:uiPriority="99" w:name="Table List 2"/>
-    <w:lsdException w:uiPriority="99" w:name="Table List 3"/>
-    <w:lsdException w:uiPriority="99" w:name="Table List 4"/>
-    <w:lsdException w:uiPriority="99" w:name="Table List 5"/>
-    <w:lsdException w:uiPriority="99" w:name="Table List 6"/>
-    <w:lsdException w:uiPriority="99" w:name="Table List 7"/>
-    <w:lsdException w:uiPriority="99" w:name="Table List 8"/>
-    <w:lsdException w:uiPriority="99" w:name="Table 3D effects 1"/>
-    <w:lsdException w:uiPriority="99" w:name="Table 3D effects 2"/>
-    <w:lsdException w:uiPriority="99" w:name="Table 3D effects 3"/>
-    <w:lsdException w:uiPriority="99" w:name="Table Contemporary"/>
-    <w:lsdException w:uiPriority="99" w:name="Table Elegant"/>
-    <w:lsdException w:uiPriority="99" w:name="Table Professional"/>
-    <w:lsdException w:uiPriority="99" w:name="Table Subtle 1"/>
-    <w:lsdException w:uiPriority="99" w:name="Table Subtle 2"/>
-    <w:lsdException w:uiPriority="99" w:name="Table Web 1"/>
-    <w:lsdException w:uiPriority="99" w:name="Table Web 2"/>
-    <w:lsdException w:uiPriority="99" w:name="Table Web 3"/>
-    <w:lsdException w:uiPriority="99" w:name="Balloon Text"/>
-    <w:lsdException w:unhideWhenUsed="0" w:uiPriority="39" w:semiHidden="0" w:name="Table Grid"/>
-    <w:lsdException w:uiPriority="99" w:name="Table Theme"/>
-    <w:lsdException w:unhideWhenUsed="0" w:uiPriority="60" w:semiHidden="0" w:name="Light Shading"/>
-    <w:lsdException w:unhideWhenUsed="0" w:uiPriority="61" w:semiHidden="0" w:name="Light List"/>
-    <w:lsdException w:unhideWhenUsed="0" w:uiPriority="62" w:semiHidden="0" w:name="Light Grid"/>
-    <w:lsdException w:unhideWhenUsed="0" w:uiPriority="63" w:semiHidden="0" w:name="Medium Shading 1"/>
-    <w:lsdException w:unhideWhenUsed="0" w:uiPriority="64" w:semiHidden="0" w:name="Medium Shading 2"/>
-    <w:lsdException w:unhideWhenUsed="0" w:uiPriority="65" w:semiHidden="0" w:name="Medium List 1"/>
-    <w:lsdException w:unhideWhenUsed="0" w:uiPriority="66" w:semiHidden="0" w:name="Medium List 2"/>
-    <w:lsdException w:unhideWhenUsed="0" w:uiPriority="67" w:semiHidden="0" w:name="Medium Grid 1"/>
-    <w:lsdException w:unhideWhenUsed="0" w:uiPriority="68" w:semiHidden="0" w:name="Medium Grid 2"/>
-    <w:lsdException w:unhideWhenUsed="0" w:uiPriority="69" w:semiHidden="0" w:name="Medium Grid 3"/>
-    <w:lsdException w:unhideWhenUsed="0" w:uiPriority="70" w:semiHidden="0" w:name="Dark List"/>
-    <w:lsdException w:unhideWhenUsed="0" w:uiPriority="71" w:semiHidden="0" w:name="Colorful Shading"/>
-    <w:lsdException w:unhideWhenUsed="0" w:uiPriority="72" w:semiHidden="0" w:name="Colorful List"/>
-    <w:lsdException w:unhideWhenUsed="0" w:uiPriority="73" w:semiHidden="0" w:name="Colorful Grid"/>
-    <w:lsdException w:unhideWhenUsed="0" w:uiPriority="60" w:semiHidden="0" w:name="Light Shading Accent 1"/>
-    <w:lsdException w:unhideWhenUsed="0" w:uiPriority="61" w:semiHidden="0" w:name="Light List Accent 1"/>
-    <w:lsdException w:unhideWhenUsed="0" w:uiPriority="62" w:semiHidden="0" w:name="Light Grid Accent 1"/>
-    <w:lsdException w:unhideWhenUsed="0" w:uiPriority="63" w:semiHidden="0" w:name="Medium Shading 1 Accent 1"/>
-    <w:lsdException w:unhideWhenUsed="0" w:uiPriority="64" w:semiHidden="0" w:name="Medium Shading 2 Accent 1"/>
-    <w:lsdException w:unhideWhenUsed="0" w:uiPriority="65" w:semiHidden="0" w:name="Medium List 1 Accent 1"/>
-    <w:lsdException w:qFormat="1" w:unhideWhenUsed="0" w:uiPriority="34" w:semiHidden="0" w:name="List Paragraph"/>
-    <w:lsdException w:unhideWhenUsed="0" w:uiPriority="66" w:semiHidden="0" w:name="Medium List 2 Accent 1"/>
-    <w:lsdException w:unhideWhenUsed="0" w:uiPriority="67" w:semiHidden="0" w:name="Medium Grid 1 Accent 1"/>
-    <w:lsdException w:unhideWhenUsed="0" w:uiPriority="68" w:semiHidden="0" w:name="Medium Grid 2 Accent 1"/>
-    <w:lsdException w:unhideWhenUsed="0" w:uiPriority="69" w:semiHidden="0" w:name="Medium Grid 3 Accent 1"/>
-    <w:lsdException w:unhideWhenUsed="0" w:uiPriority="70" w:semiHidden="0" w:name="Dark List Accent 1"/>
-    <w:lsdException w:unhideWhenUsed="0" w:uiPriority="71" w:semiHidden="0" w:name="Colorful Shading Accent 1"/>
-    <w:lsdException w:unhideWhenUsed="0" w:uiPriority="72" w:semiHidden="0" w:name="Colorful List Accent 1"/>
-    <w:lsdException w:unhideWhenUsed="0" w:uiPriority="73" w:semiHidden="0" w:name="Colorful Grid Accent 1"/>
-    <w:lsdException w:unhideWhenUsed="0" w:uiPriority="60" w:semiHidden="0" w:name="Light Shading Accent 2"/>
-    <w:lsdException w:unhideWhenUsed="0" w:uiPriority="61" w:semiHidden="0" w:name="Light List Accent 2"/>
-    <w:lsdException w:unhideWhenUsed="0" w:uiPriority="62" w:semiHidden="0" w:name="Light Grid Accent 2"/>
-    <w:lsdException w:unhideWhenUsed="0" w:uiPriority="63" w:semiHidden="0" w:name="Medium Shading 1 Accent 2"/>
-    <w:lsdException w:unhideWhenUsed="0" w:uiPriority="64" w:semiHidden="0" w:name="Medium Shading 2 Accent 2"/>
-    <w:lsdException w:unhideWhenUsed="0" w:uiPriority="65" w:semiHidden="0" w:name="Medium List 1 Accent 2"/>
-    <w:lsdException w:unhideWhenUsed="0" w:uiPriority="66" w:semiHidden="0" w:name="Medium List 2 Accent 2"/>
-    <w:lsdException w:unhideWhenUsed="0" w:uiPriority="67" w:semiHidden="0" w:name="Medium Grid 1 Accent 2"/>
-    <w:lsdException w:unhideWhenUsed="0" w:uiPriority="68" w:semiHidden="0" w:name="Medium Grid 2 Accent 2"/>
-    <w:lsdException w:unhideWhenUsed="0" w:uiPriority="69" w:semiHidden="0" w:name="Medium Grid 3 Accent 2"/>
-    <w:lsdException w:unhideWhenUsed="0" w:uiPriority="70" w:semiHidden="0" w:name="Dark List Accent 2"/>
-    <w:lsdException w:unhideWhenUsed="0" w:uiPriority="71" w:semiHidden="0" w:name="Colorful Shading Accent 2"/>
-    <w:lsdException w:unhideWhenUsed="0" w:uiPriority="72" w:semiHidden="0" w:name="Colorful List Accent 2"/>
-    <w:lsdException w:unhideWhenUsed="0" w:uiPriority="73" w:semiHidden="0" w:name="Colorful Grid Accent 2"/>
-    <w:lsdException w:unhideWhenUsed="0" w:uiPriority="60" w:semiHidden="0" w:name="Light Shading Accent 3"/>
-    <w:lsdException w:unhideWhenUsed="0" w:uiPriority="61" w:semiHidden="0" w:name="Light List Accent 3"/>
-    <w:lsdException w:unhideWhenUsed="0" w:uiPriority="62" w:semiHidden="0" w:name="Light Grid Accent 3"/>
-    <w:lsdException w:unhideWhenUsed="0" w:uiPriority="63" w:semiHidden="0" w:name="Medium Shading 1 Accent 3"/>
-    <w:lsdException w:unhideWhenUsed="0" w:uiPriority="64" w:semiHidden="0" w:name="Medium Shading 2 Accent 3"/>
-    <w:lsdException w:unhideWhenUsed="0" w:uiPriority="65" w:semiHidden="0" w:name="Medium List 1 Accent 3"/>
-    <w:lsdException w:unhideWhenUsed="0" w:uiPriority="66" w:semiHidden="0" w:name="Medium List 2 Accent 3"/>
-    <w:lsdException w:unhideWhenUsed="0" w:uiPriority="67" w:semiHidden="0" w:name="Medium Grid 1 Accent 3"/>
-    <w:lsdException w:unhideWhenUsed="0" w:uiPriority="68" w:semiHidden="0" w:name="Medium Grid 2 Accent 3"/>
-    <w:lsdException w:unhideWhenUsed="0" w:uiPriority="69" w:semiHidden="0" w:name="Medium Grid 3 Accent 3"/>
-    <w:lsdException w:unhideWhenUsed="0" w:uiPriority="70" w:semiHidden="0" w:name="Dark List Accent 3"/>
-    <w:lsdException w:unhideWhenUsed="0" w:uiPriority="71" w:semiHidden="0" w:name="Colorful Shading Accent 3"/>
-    <w:lsdException w:unhideWhenUsed="0" w:uiPriority="72" w:semiHidden="0" w:name="Colorful List Accent 3"/>
-    <w:lsdException w:unhideWhenUsed="0" w:uiPriority="73" w:semiHidden="0" w:name="Colorful Grid Accent 3"/>
-    <w:lsdException w:unhideWhenUsed="0" w:uiPriority="60" w:semiHidden="0" w:name="Light Shading Accent 4"/>
-    <w:lsdException w:unhideWhenUsed="0" w:uiPriority="61" w:semiHidden="0" w:name="Light List Accent 4"/>
-    <w:lsdException w:unhideWhenUsed="0" w:uiPriority="62" w:semiHidden="0" w:name="Light Grid Accent 4"/>
-    <w:lsdException w:unhideWhenUsed="0" w:uiPriority="63" w:semiHidden="0" w:name="Medium Shading 1 Accent 4"/>
-    <w:lsdException w:unhideWhenUsed="0" w:uiPriority="64" w:semiHidden="0" w:name="Medium Shading 2 Accent 4"/>
-    <w:lsdException w:unhideWhenUsed="0" w:uiPriority="65" w:semiHidden="0" w:name="Medium List 1 Accent 4"/>
-    <w:lsdException w:unhideWhenUsed="0" w:uiPriority="66" w:semiHidden="0" w:name="Medium List 2 Accent 4"/>
-    <w:lsdException w:unhideWhenUsed="0" w:uiPriority="67" w:semiHidden="0" w:name="Medium Grid 1 Accent 4"/>
-    <w:lsdException w:unhideWhenUsed="0" w:uiPriority="68" w:semiHidden="0" w:name="Medium Grid 2 Accent 4"/>
-    <w:lsdException w:unhideWhenUsed="0" w:uiPriority="69" w:semiHidden="0" w:name="Medium Grid 3 Accent 4"/>
-    <w:lsdException w:unhideWhenUsed="0" w:uiPriority="70" w:semiHidden="0" w:name="Dark List Accent 4"/>
-    <w:lsdException w:unhideWhenUsed="0" w:uiPriority="71" w:semiHidden="0" w:name="Colorful Shading Accent 4"/>
-    <w:lsdException w:unhideWhenUsed="0" w:uiPriority="72" w:semiHidden="0" w:name="Colorful List Accent 4"/>
-    <w:lsdException w:unhideWhenUsed="0" w:uiPriority="73" w:semiHidden="0" w:name="Colorful Grid Accent 4"/>
-    <w:lsdException w:unhideWhenUsed="0" w:uiPriority="60" w:semiHidden="0" w:name="Light Shading Accent 5"/>
-    <w:lsdException w:unhideWhenUsed="0" w:uiPriority="61" w:semiHidden="0" w:name="Light List Accent 5"/>
-    <w:lsdException w:unhideWhenUsed="0" w:uiPriority="62" w:semiHidden="0" w:name="Light Grid Accent 5"/>
-    <w:lsdException w:unhideWhenUsed="0" w:uiPriority="63" w:semiHidden="0" w:name="Medium Shading 1 Accent 5"/>
-    <w:lsdException w:unhideWhenUsed="0" w:uiPriority="64" w:semiHidden="0" w:name="Medium Shading 2 Accent 5"/>
-    <w:lsdException w:unhideWhenUsed="0" w:uiPriority="65" w:semiHidden="0" w:name="Medium List 1 Accent 5"/>
-    <w:lsdException w:unhideWhenUsed="0" w:uiPriority="66" w:semiHidden="0" w:name="Medium List 2 Accent 5"/>
-    <w:lsdException w:unhideWhenUsed="0" w:uiPriority="67" w:semiHidden="0" w:name="Medium Grid 1 Accent 5"/>
-    <w:lsdException w:unhideWhenUsed="0" w:uiPriority="68" w:semiHidden="0" w:name="Medium Grid 2 Accent 5"/>
-    <w:lsdException w:unhideWhenUsed="0" w:uiPriority="69" w:semiHidden="0" w:name="Medium Grid 3 Accent 5"/>
-    <w:lsdException w:unhideWhenUsed="0" w:uiPriority="70" w:semiHidden="0" w:name="Dark List Accent 5"/>
-    <w:lsdException w:unhideWhenUsed="0" w:uiPriority="71" w:semiHidden="0" w:name="Colorful Shading Accent 5"/>
-    <w:lsdException w:unhideWhenUsed="0" w:uiPriority="72" w:semiHidden="0" w:name="Colorful List Accent 5"/>
-    <w:lsdException w:unhideWhenUsed="0" w:uiPriority="73" w:semiHidden="0" w:name="Colorful Grid Accent 5"/>
-    <w:lsdException w:unhideWhenUsed="0" w:uiPriority="60" w:semiHidden="0" w:name="Light Shading Accent 6"/>
-    <w:lsdException w:unhideWhenUsed="0" w:uiPriority="61" w:semiHidden="0" w:name="Light List Accent 6"/>
-    <w:lsdException w:unhideWhenUsed="0" w:uiPriority="62" w:semiHidden="0" w:name="Light Grid Accent 6"/>
-    <w:lsdException w:unhideWhenUsed="0" w:uiPriority="63" w:semiHidden="0" w:name="Medium Shading 1 Accent 6"/>
-    <w:lsdException w:unhideWhenUsed="0" w:uiPriority="64" w:semiHidden="0" w:name="Medium Shading 2 Accent 6"/>
-    <w:lsdException w:unhideWhenUsed="0" w:uiPriority="65" w:semiHidden="0" w:name="Medium List 1 Accent 6"/>
-    <w:lsdException w:unhideWhenUsed="0" w:uiPriority="66" w:semiHidden="0" w:name="Medium List 2 Accent 6"/>
-    <w:lsdException w:unhideWhenUsed="0" w:uiPriority="67" w:semiHidden="0" w:name="Medium Grid 1 Accent 6"/>
-    <w:lsdException w:unhideWhenUsed="0" w:uiPriority="68" w:semiHidden="0" w:name="Medium Grid 2 Accent 6"/>
-    <w:lsdException w:unhideWhenUsed="0" w:uiPriority="69" w:semiHidden="0" w:name="Medium Grid 3 Accent 6"/>
-    <w:lsdException w:unhideWhenUsed="0" w:uiPriority="70" w:semiHidden="0" w:name="Dark List Accent 6"/>
-    <w:lsdException w:unhideWhenUsed="0" w:uiPriority="71" w:semiHidden="0" w:name="Colorful Shading Accent 6"/>
-    <w:lsdException w:unhideWhenUsed="0" w:uiPriority="72" w:semiHidden="0" w:name="Colorful List Accent 6"/>
-    <w:lsdException w:unhideWhenUsed="0" w:uiPriority="73" w:semiHidden="0" w:name="Colorful Grid Accent 6"/>
+  <w:latentStyles w:defLockedState="0" w:defUIPriority="99" w:defSemiHidden="0" w:defUnhideWhenUsed="0" w:defQFormat="0" w:count="376">
+    <w:lsdException w:name="Normal" w:uiPriority="0" w:qFormat="1"/>
+    <w:lsdException w:name="heading 1" w:uiPriority="9" w:qFormat="1"/>
+    <w:lsdException w:name="heading 2" w:semiHidden="1" w:uiPriority="9" w:unhideWhenUsed="1" w:qFormat="1"/>
+    <w:lsdException w:name="heading 3" w:semiHidden="1" w:uiPriority="9" w:unhideWhenUsed="1" w:qFormat="1"/>
+    <w:lsdException w:name="heading 4" w:semiHidden="1" w:uiPriority="9" w:unhideWhenUsed="1" w:qFormat="1"/>
+    <w:lsdException w:name="heading 5" w:semiHidden="1" w:uiPriority="9" w:unhideWhenUsed="1" w:qFormat="1"/>
+    <w:lsdException w:name="heading 6" w:semiHidden="1" w:uiPriority="9" w:unhideWhenUsed="1" w:qFormat="1"/>
+    <w:lsdException w:name="heading 7" w:semiHidden="1" w:uiPriority="9" w:unhideWhenUsed="1" w:qFormat="1"/>
+    <w:lsdException w:name="heading 8" w:semiHidden="1" w:uiPriority="9" w:unhideWhenUsed="1" w:qFormat="1"/>
+    <w:lsdException w:name="heading 9" w:semiHidden="1" w:uiPriority="9" w:unhideWhenUsed="1" w:qFormat="1"/>
+    <w:lsdException w:name="index 1" w:semiHidden="1" w:unhideWhenUsed="1"/>
+    <w:lsdException w:name="index 2" w:semiHidden="1" w:unhideWhenUsed="1"/>
+    <w:lsdException w:name="index 3" w:semiHidden="1" w:unhideWhenUsed="1"/>
+    <w:lsdException w:name="index 4" w:semiHidden="1" w:unhideWhenUsed="1"/>
+    <w:lsdException w:name="index 5" w:semiHidden="1" w:unhideWhenUsed="1"/>
+    <w:lsdException w:name="index 6" w:semiHidden="1" w:unhideWhenUsed="1"/>
+    <w:lsdException w:name="index 7" w:semiHidden="1" w:unhideWhenUsed="1"/>
+    <w:lsdException w:name="index 8" w:semiHidden="1" w:unhideWhenUsed="1"/>
+    <w:lsdException w:name="index 9" w:semiHidden="1" w:unhideWhenUsed="1"/>
+    <w:lsdException w:name="toc 1" w:semiHidden="1" w:uiPriority="39" w:unhideWhenUsed="1"/>
+    <w:lsdException w:name="toc 2" w:semiHidden="1" w:uiPriority="39" w:unhideWhenUsed="1"/>
+    <w:lsdException w:name="toc 3" w:semiHidden="1" w:uiPriority="39" w:unhideWhenUsed="1"/>
+    <w:lsdException w:name="toc 4" w:semiHidden="1" w:uiPriority="39" w:unhideWhenUsed="1"/>
+    <w:lsdException w:name="toc 5" w:semiHidden="1" w:uiPriority="39" w:unhideWhenUsed="1"/>
+    <w:lsdException w:name="toc 6" w:semiHidden="1" w:uiPriority="39" w:unhideWhenUsed="1"/>
+    <w:lsdException w:name="toc 7" w:semiHidden="1" w:uiPriority="39" w:unhideWhenUsed="1"/>
+    <w:lsdException w:name="toc 8" w:semiHidden="1" w:uiPriority="39" w:unhideWhenUsed="1"/>
+    <w:lsdException w:name="toc 9" w:semiHidden="1" w:uiPriority="39" w:unhideWhenUsed="1"/>
+    <w:lsdException w:name="Normal Indent" w:semiHidden="1" w:unhideWhenUsed="1"/>
+    <w:lsdException w:name="footnote text" w:semiHidden="1" w:unhideWhenUsed="1"/>
+    <w:lsdException w:name="annotation text" w:semiHidden="1" w:unhideWhenUsed="1"/>
+    <w:lsdException w:name="header" w:semiHidden="1" w:unhideWhenUsed="1"/>
+    <w:lsdException w:name="footer" w:semiHidden="1" w:unhideWhenUsed="1"/>
+    <w:lsdException w:name="index heading" w:semiHidden="1" w:unhideWhenUsed="1"/>
+    <w:lsdException w:name="caption" w:semiHidden="1" w:uiPriority="35" w:unhideWhenUsed="1" w:qFormat="1"/>
+    <w:lsdException w:name="table of figures" w:semiHidden="1" w:unhideWhenUsed="1"/>
+    <w:lsdException w:name="envelope address" w:semiHidden="1" w:unhideWhenUsed="1"/>
+    <w:lsdException w:name="envelope return" w:semiHidden="1" w:unhideWhenUsed="1"/>
+    <w:lsdException w:name="footnote reference" w:semiHidden="1" w:unhideWhenUsed="1"/>
+    <w:lsdException w:name="annotation reference" w:semiHidden="1" w:unhideWhenUsed="1"/>
+    <w:lsdException w:name="line number" w:semiHidden="1" w:unhideWhenUsed="1"/>
+    <w:lsdException w:name="page number" w:semiHidden="1" w:unhideWhenUsed="1"/>
+    <w:lsdException w:name="endnote reference" w:semiHidden="1" w:unhideWhenUsed="1"/>
+    <w:lsdException w:name="endnote text" w:semiHidden="1" w:unhideWhenUsed="1"/>
+    <w:lsdException w:name="table of authorities" w:semiHidden="1" w:unhideWhenUsed="1"/>
+    <w:lsdException w:name="macro" w:semiHidden="1" w:unhideWhenUsed="1"/>
+    <w:lsdException w:name="toa heading" w:semiHidden="1" w:unhideWhenUsed="1"/>
+    <w:lsdException w:name="List" w:semiHidden="1" w:unhideWhenUsed="1"/>
+    <w:lsdException w:name="List Bullet" w:semiHidden="1" w:unhideWhenUsed="1"/>
+    <w:lsdException w:name="List Number" w:semiHidden="1" w:unhideWhenUsed="1"/>
+    <w:lsdException w:name="List 2" w:semiHidden="1" w:unhideWhenUsed="1"/>
+    <w:lsdException w:name="List 3" w:semiHidden="1" w:unhideWhenUsed="1"/>
+    <w:lsdException w:name="List 4" w:semiHidden="1" w:unhideWhenUsed="1"/>
+    <w:lsdException w:name="List 5" w:semiHidden="1" w:unhideWhenUsed="1"/>
+    <w:lsdException w:name="List Bullet 2" w:semiHidden="1" w:unhideWhenUsed="1"/>
+    <w:lsdException w:name="List Bullet 3" w:semiHidden="1" w:unhideWhenUsed="1"/>
+    <w:lsdException w:name="List Bullet 4" w:semiHidden="1" w:unhideWhenUsed="1"/>
+    <w:lsdException w:name="List Bullet 5" w:semiHidden="1" w:unhideWhenUsed="1"/>
+    <w:lsdException w:name="List Number 2" w:semiHidden="1" w:unhideWhenUsed="1"/>
+    <w:lsdException w:name="List Number 3" w:semiHidden="1" w:unhideWhenUsed="1"/>
+    <w:lsdException w:name="List Number 4" w:semiHidden="1" w:unhideWhenUsed="1"/>
+    <w:lsdException w:name="List Number 5" w:semiHidden="1" w:unhideWhenUsed="1"/>
+    <w:lsdException w:name="Title" w:uiPriority="10" w:qFormat="1"/>
+    <w:lsdException w:name="Closing" w:semiHidden="1" w:unhideWhenUsed="1"/>
+    <w:lsdException w:name="Signature" w:semiHidden="1" w:unhideWhenUsed="1"/>
+    <w:lsdException w:name="Default Paragraph Font" w:semiHidden="1" w:uiPriority="1" w:unhideWhenUsed="1"/>
+    <w:lsdException w:name="Body Text" w:uiPriority="1" w:qFormat="1"/>
+    <w:lsdException w:name="Body Text Indent" w:semiHidden="1" w:unhideWhenUsed="1"/>
+    <w:lsdException w:name="List Continue" w:semiHidden="1" w:unhideWhenUsed="1"/>
+    <w:lsdException w:name="List Continue 2" w:semiHidden="1" w:unhideWhenUsed="1"/>
+    <w:lsdException w:name="List Continue 3" w:semiHidden="1" w:unhideWhenUsed="1"/>
+    <w:lsdException w:name="List Continue 4" w:semiHidden="1" w:unhideWhenUsed="1"/>
+    <w:lsdException w:name="List Continue 5" w:semiHidden="1" w:unhideWhenUsed="1"/>
+    <w:lsdException w:name="Message Header" w:semiHidden="1" w:unhideWhenUsed="1"/>
+    <w:lsdException w:name="Subtitle" w:uiPriority="11" w:qFormat="1"/>
+    <w:lsdException w:name="Salutation" w:semiHidden="1" w:unhideWhenUsed="1"/>
+    <w:lsdException w:name="Date" w:semiHidden="1" w:unhideWhenUsed="1"/>
+    <w:lsdException w:name="Body Text First Indent" w:semiHidden="1" w:unhideWhenUsed="1"/>
+    <w:lsdException w:name="Body Text First Indent 2" w:semiHidden="1" w:unhideWhenUsed="1"/>
+    <w:lsdException w:name="Note Heading" w:semiHidden="1" w:unhideWhenUsed="1"/>
+    <w:lsdException w:name="Body Text 2" w:semiHidden="1" w:unhideWhenUsed="1"/>
+    <w:lsdException w:name="Body Text 3" w:semiHidden="1" w:unhideWhenUsed="1"/>
+    <w:lsdException w:name="Body Text Indent 2" w:semiHidden="1" w:unhideWhenUsed="1"/>
+    <w:lsdException w:name="Body Text Indent 3" w:semiHidden="1" w:unhideWhenUsed="1"/>
+    <w:lsdException w:name="Block Text" w:semiHidden="1" w:unhideWhenUsed="1"/>
+    <w:lsdException w:name="Hyperlink" w:unhideWhenUsed="1"/>
+    <w:lsdException w:name="FollowedHyperlink" w:semiHidden="1" w:unhideWhenUsed="1"/>
+    <w:lsdException w:name="Strong" w:uiPriority="22" w:qFormat="1"/>
+    <w:lsdException w:name="Emphasis" w:uiPriority="20" w:qFormat="1"/>
+    <w:lsdException w:name="Document Map" w:semiHidden="1" w:unhideWhenUsed="1"/>
+    <w:lsdException w:name="Plain Text" w:semiHidden="1" w:unhideWhenUsed="1"/>
+    <w:lsdException w:name="E-mail Signature" w:semiHidden="1" w:unhideWhenUsed="1"/>
+    <w:lsdException w:name="HTML Top of Form" w:semiHidden="1" w:unhideWhenUsed="1"/>
+    <w:lsdException w:name="HTML Bottom of Form" w:semiHidden="1" w:unhideWhenUsed="1"/>
+    <w:lsdException w:name="Normal (Web)" w:semiHidden="1" w:unhideWhenUsed="1"/>
+    <w:lsdException w:name="HTML Acronym" w:semiHidden="1" w:unhideWhenUsed="1"/>
+    <w:lsdException w:name="HTML Address" w:semiHidden="1" w:unhideWhenUsed="1"/>
+    <w:lsdException w:name="HTML Cite" w:semiHidden="1" w:unhideWhenUsed="1"/>
+    <w:lsdException w:name="HTML Code" w:semiHidden="1" w:unhideWhenUsed="1"/>
+    <w:lsdException w:name="HTML Definition" w:semiHidden="1" w:unhideWhenUsed="1"/>
+    <w:lsdException w:name="HTML Keyboard" w:semiHidden="1" w:unhideWhenUsed="1"/>
+    <w:lsdException w:name="HTML Preformatted" w:semiHidden="1" w:unhideWhenUsed="1"/>
+    <w:lsdException w:name="HTML Sample" w:semiHidden="1" w:unhideWhenUsed="1"/>
+    <w:lsdException w:name="HTML Typewriter" w:semiHidden="1" w:unhideWhenUsed="1"/>
+    <w:lsdException w:name="HTML Variable" w:semiHidden="1" w:unhideWhenUsed="1"/>
+    <w:lsdException w:name="Normal Table" w:semiHidden="1" w:unhideWhenUsed="1"/>
+    <w:lsdException w:name="annotation subject" w:semiHidden="1" w:unhideWhenUsed="1"/>
+    <w:lsdException w:name="No List" w:semiHidden="1" w:unhideWhenUsed="1"/>
+    <w:lsdException w:name="Outline List 1" w:semiHidden="1" w:unhideWhenUsed="1"/>
+    <w:lsdException w:name="Outline List 2" w:semiHidden="1" w:unhideWhenUsed="1"/>
+    <w:lsdException w:name="Outline List 3" w:semiHidden="1" w:unhideWhenUsed="1"/>
+    <w:lsdException w:name="Table Simple 1" w:semiHidden="1" w:unhideWhenUsed="1"/>
+    <w:lsdException w:name="Table Simple 2" w:semiHidden="1" w:unhideWhenUsed="1"/>
+    <w:lsdException w:name="Table Simple 3" w:semiHidden="1" w:unhideWhenUsed="1"/>
+    <w:lsdException w:name="Table Classic 1" w:semiHidden="1" w:unhideWhenUsed="1"/>
+    <w:lsdException w:name="Table Classic 2" w:semiHidden="1" w:unhideWhenUsed="1"/>
+    <w:lsdException w:name="Table Classic 3" w:semiHidden="1" w:unhideWhenUsed="1"/>
+    <w:lsdException w:name="Table Classic 4" w:semiHidden="1" w:unhideWhenUsed="1"/>
+    <w:lsdException w:name="Table Colorful 1" w:semiHidden="1" w:unhideWhenUsed="1"/>
+    <w:lsdException w:name="Table Colorful 2" w:semiHidden="1" w:unhideWhenUsed="1"/>
+    <w:lsdException w:name="Table Colorful 3" w:semiHidden="1" w:unhideWhenUsed="1"/>
+    <w:lsdException w:name="Table Columns 1" w:semiHidden="1" w:unhideWhenUsed="1"/>
+    <w:lsdException w:name="Table Columns 2" w:semiHidden="1" w:unhideWhenUsed="1"/>
+    <w:lsdException w:name="Table Columns 3" w:semiHidden="1" w:unhideWhenUsed="1"/>
+    <w:lsdException w:name="Table Columns 4" w:semiHidden="1" w:unhideWhenUsed="1"/>
+    <w:lsdException w:name="Table Columns 5" w:semiHidden="1" w:unhideWhenUsed="1"/>
+    <w:lsdException w:name="Table Grid 1" w:semiHidden="1" w:unhideWhenUsed="1"/>
+    <w:lsdException w:name="Table Grid 2" w:semiHidden="1" w:unhideWhenUsed="1"/>
+    <w:lsdException w:name="Table Grid 3" w:semiHidden="1" w:unhideWhenUsed="1"/>
+    <w:lsdException w:name="Table Grid 4" w:semiHidden="1" w:unhideWhenUsed="1"/>
+    <w:lsdException w:name="Table Grid 5" w:semiHidden="1" w:unhideWhenUsed="1"/>
+    <w:lsdException w:name="Table Grid 6" w:semiHidden="1" w:unhideWhenUsed="1"/>
+    <w:lsdException w:name="Table Grid 7" w:semiHidden="1" w:unhideWhenUsed="1"/>
+    <w:lsdException w:name="Table Grid 8" w:semiHidden="1" w:unhideWhenUsed="1"/>
+    <w:lsdException w:name="Table List 1" w:semiHidden="1" w:unhideWhenUsed="1"/>
+    <w:lsdException w:name="Table List 2" w:semiHidden="1" w:unhideWhenUsed="1"/>
+    <w:lsdException w:name="Table List 3" w:semiHidden="1" w:unhideWhenUsed="1"/>
+    <w:lsdException w:name="Table List 4" w:semiHidden="1" w:unhideWhenUsed="1"/>
+    <w:lsdException w:name="Table List 5" w:semiHidden="1" w:unhideWhenUsed="1"/>
+    <w:lsdException w:name="Table List 6" w:semiHidden="1" w:unhideWhenUsed="1"/>
+    <w:lsdException w:name="Table List 7" w:semiHidden="1" w:unhideWhenUsed="1"/>
+    <w:lsdException w:name="Table List 8" w:semiHidden="1" w:unhideWhenUsed="1"/>
+    <w:lsdException w:name="Table 3D effects 1" w:semiHidden="1" w:unhideWhenUsed="1"/>
+    <w:lsdException w:name="Table 3D effects 2" w:semiHidden="1" w:unhideWhenUsed="1"/>
+    <w:lsdException w:name="Table 3D effects 3" w:semiHidden="1" w:unhideWhenUsed="1"/>
+    <w:lsdException w:name="Table Contemporary" w:semiHidden="1" w:unhideWhenUsed="1"/>
+    <w:lsdException w:name="Table Elegant" w:semiHidden="1" w:unhideWhenUsed="1"/>
+    <w:lsdException w:name="Table Professional" w:semiHidden="1" w:unhideWhenUsed="1"/>
+    <w:lsdException w:name="Table Subtle 1" w:semiHidden="1" w:unhideWhenUsed="1"/>
+    <w:lsdException w:name="Table Subtle 2" w:semiHidden="1" w:unhideWhenUsed="1"/>
+    <w:lsdException w:name="Table Web 1" w:semiHidden="1" w:unhideWhenUsed="1"/>
+    <w:lsdException w:name="Table Web 2" w:semiHidden="1" w:unhideWhenUsed="1"/>
+    <w:lsdException w:name="Table Web 3" w:semiHidden="1" w:unhideWhenUsed="1"/>
+    <w:lsdException w:name="Balloon Text" w:semiHidden="1" w:unhideWhenUsed="1"/>
+    <w:lsdException w:name="Table Grid" w:uiPriority="39"/>
+    <w:lsdException w:name="Table Theme" w:semiHidden="1" w:unhideWhenUsed="1"/>
+    <w:lsdException w:name="Placeholder Text" w:semiHidden="1" w:unhideWhenUsed="1"/>
+    <w:lsdException w:name="No Spacing" w:semiHidden="1" w:unhideWhenUsed="1"/>
+    <w:lsdException w:name="Light Shading" w:uiPriority="60"/>
+    <w:lsdException w:name="Light List" w:uiPriority="61"/>
+    <w:lsdException w:name="Light Grid" w:uiPriority="62"/>
+    <w:lsdException w:name="Medium Shading 1" w:uiPriority="63"/>
+    <w:lsdException w:name="Medium Shading 2" w:uiPriority="64"/>
+    <w:lsdException w:name="Medium List 1" w:uiPriority="65"/>
+    <w:lsdException w:name="Medium List 2" w:uiPriority="66"/>
+    <w:lsdException w:name="Medium Grid 1" w:uiPriority="67"/>
+    <w:lsdException w:name="Medium Grid 2" w:uiPriority="68"/>
+    <w:lsdException w:name="Medium Grid 3" w:uiPriority="69"/>
+    <w:lsdException w:name="Dark List" w:uiPriority="70"/>
+    <w:lsdException w:name="Colorful Shading" w:uiPriority="71"/>
+    <w:lsdException w:name="Colorful List" w:uiPriority="72"/>
+    <w:lsdException w:name="Colorful Grid" w:uiPriority="73"/>
+    <w:lsdException w:name="Light Shading Accent 1" w:uiPriority="60"/>
+    <w:lsdException w:name="Light List Accent 1" w:uiPriority="61"/>
+    <w:lsdException w:name="Light Grid Accent 1" w:uiPriority="62"/>
+    <w:lsdException w:name="Medium Shading 1 Accent 1" w:uiPriority="63"/>
+    <w:lsdException w:name="Medium Shading 2 Accent 1" w:uiPriority="64"/>
+    <w:lsdException w:name="Medium List 1 Accent 1" w:uiPriority="65"/>
+    <w:lsdException w:name="Revision" w:semiHidden="1" w:unhideWhenUsed="1"/>
+    <w:lsdException w:name="List Paragraph" w:uiPriority="34" w:qFormat="1"/>
+    <w:lsdException w:name="Quote" w:semiHidden="1" w:unhideWhenUsed="1"/>
+    <w:lsdException w:name="Intense Quote" w:semiHidden="1" w:unhideWhenUsed="1"/>
+    <w:lsdException w:name="Medium List 2 Accent 1" w:uiPriority="66"/>
+    <w:lsdException w:name="Medium Grid 1 Accent 1" w:uiPriority="67"/>
+    <w:lsdException w:name="Medium Grid 2 Accent 1" w:uiPriority="68"/>
+    <w:lsdException w:name="Medium Grid 3 Accent 1" w:uiPriority="69"/>
+    <w:lsdException w:name="Dark List Accent 1" w:uiPriority="70"/>
+    <w:lsdException w:name="Colorful Shading Accent 1" w:uiPriority="71"/>
+    <w:lsdException w:name="Colorful List Accent 1" w:uiPriority="72"/>
+    <w:lsdException w:name="Colorful Grid Accent 1" w:uiPriority="73"/>
+    <w:lsdException w:name="Light Shading Accent 2" w:uiPriority="60"/>
+    <w:lsdException w:name="Light List Accent 2" w:uiPriority="61"/>
+    <w:lsdException w:name="Light Grid Accent 2" w:uiPriority="62"/>
+    <w:lsdException w:name="Medium Shading 1 Accent 2" w:uiPriority="63"/>
+    <w:lsdException w:name="Medium Shading 2 Accent 2" w:uiPriority="64"/>
+    <w:lsdException w:name="Medium List 1 Accent 2" w:uiPriority="65"/>
+    <w:lsdException w:name="Medium List 2 Accent 2" w:uiPriority="66"/>
+    <w:lsdException w:name="Medium Grid 1 Accent 2" w:uiPriority="67"/>
+    <w:lsdException w:name="Medium Grid 2 Accent 2" w:uiPriority="68"/>
+    <w:lsdException w:name="Medium Grid 3 Accent 2" w:uiPriority="69"/>
+    <w:lsdException w:name="Dark List Accent 2" w:uiPriority="70"/>
+    <w:lsdException w:name="Colorful Shading Accent 2" w:uiPriority="71"/>
+    <w:lsdException w:name="Colorful List Accent 2" w:uiPriority="72"/>
+    <w:lsdException w:name="Colorful Grid Accent 2" w:uiPriority="73"/>
+    <w:lsdException w:name="Light Shading Accent 3" w:uiPriority="60"/>
+    <w:lsdException w:name="Light List Accent 3" w:uiPriority="61"/>
+    <w:lsdException w:name="Light Grid Accent 3" w:uiPriority="62"/>
+    <w:lsdException w:name="Medium Shading 1 Accent 3" w:uiPriority="63"/>
+    <w:lsdException w:name="Medium Shading 2 Accent 3" w:uiPriority="64"/>
+    <w:lsdException w:name="Medium List 1 Accent 3" w:uiPriority="65"/>
+    <w:lsdException w:name="Medium List 2 Accent 3" w:uiPriority="66"/>
+    <w:lsdException w:name="Medium Grid 1 Accent 3" w:uiPriority="67"/>
+    <w:lsdException w:name="Medium Grid 2 Accent 3" w:uiPriority="68"/>
+    <w:lsdException w:name="Medium Grid 3 Accent 3" w:uiPriority="69"/>
+    <w:lsdException w:name="Dark List Accent 3" w:uiPriority="70"/>
+    <w:lsdException w:name="Colorful Shading Accent 3" w:uiPriority="71"/>
+    <w:lsdException w:name="Colorful List Accent 3" w:uiPriority="72"/>
+    <w:lsdException w:name="Colorful Grid Accent 3" w:uiPriority="73"/>
+    <w:lsdException w:name="Light Shading Accent 4" w:uiPriority="60"/>
+    <w:lsdException w:name="Light List Accent 4" w:uiPriority="61"/>
+    <w:lsdException w:name="Light Grid Accent 4" w:uiPriority="62"/>
+    <w:lsdException w:name="Medium Shading 1 Accent 4" w:uiPriority="63"/>
+    <w:lsdException w:name="Medium Shading 2 Accent 4" w:uiPriority="64"/>
+    <w:lsdException w:name="Medium List 1 Accent 4" w:uiPriority="65"/>
+    <w:lsdException w:name="Medium List 2 Accent 4" w:uiPriority="66"/>
+    <w:lsdException w:name="Medium Grid 1 Accent 4" w:uiPriority="67"/>
+    <w:lsdException w:name="Medium Grid 2 Accent 4" w:uiPriority="68"/>
+    <w:lsdException w:name="Medium Grid 3 Accent 4" w:uiPriority="69"/>
+    <w:lsdException w:name="Dark List Accent 4" w:uiPriority="70"/>
+    <w:lsdException w:name="Colorful Shading Accent 4" w:uiPriority="71"/>
+    <w:lsdException w:name="Colorful List Accent 4" w:uiPriority="72"/>
+    <w:lsdException w:name="Colorful Grid Accent 4" w:uiPriority="73"/>
+    <w:lsdException w:name="Light Shading Accent 5" w:uiPriority="60"/>
+    <w:lsdException w:name="Light List Accent 5" w:uiPriority="61"/>
+    <w:lsdException w:name="Light Grid Accent 5" w:uiPriority="62"/>
+    <w:lsdException w:name="Medium Shading 1 Accent 5" w:uiPriority="63"/>
+    <w:lsdException w:name="Medium Shading 2 Accent 5" w:uiPriority="64"/>
+    <w:lsdException w:name="Medium List 1 Accent 5" w:uiPriority="65"/>
+    <w:lsdException w:name="Medium List 2 Accent 5" w:uiPriority="66"/>
+    <w:lsdException w:name="Medium Grid 1 Accent 5" w:uiPriority="67"/>
+    <w:lsdException w:name="Medium Grid 2 Accent 5" w:uiPriority="68"/>
+    <w:lsdException w:name="Medium Grid 3 Accent 5" w:uiPriority="69"/>
+    <w:lsdException w:name="Dark List Accent 5" w:uiPriority="70"/>
+    <w:lsdException w:name="Colorful Shading Accent 5" w:uiPriority="71"/>
+    <w:lsdException w:name="Colorful List Accent 5" w:uiPriority="72"/>
+    <w:lsdException w:name="Colorful Grid Accent 5" w:uiPriority="73"/>
+    <w:lsdException w:name="Light Shading Accent 6" w:uiPriority="60"/>
+    <w:lsdException w:name="Light List Accent 6" w:uiPriority="61"/>
+    <w:lsdException w:name="Light Grid Accent 6" w:uiPriority="62"/>
+    <w:lsdException w:name="Medium Shading 1 Accent 6" w:uiPriority="63"/>
+    <w:lsdException w:name="Medium Shading 2 Accent 6" w:uiPriority="64"/>
+    <w:lsdException w:name="Medium List 1 Accent 6" w:uiPriority="65"/>
+    <w:lsdException w:name="Medium List 2 Accent 6" w:uiPriority="66"/>
+    <w:lsdException w:name="Medium Grid 1 Accent 6" w:uiPriority="67"/>
+    <w:lsdException w:name="Medium Grid 2 Accent 6" w:uiPriority="68"/>
+    <w:lsdException w:name="Medium Grid 3 Accent 6" w:uiPriority="69"/>
+    <w:lsdException w:name="Dark List Accent 6" w:uiPriority="70"/>
+    <w:lsdException w:name="Colorful Shading Accent 6" w:uiPriority="71"/>
+    <w:lsdException w:name="Colorful List Accent 6" w:uiPriority="72"/>
+    <w:lsdException w:name="Colorful Grid Accent 6" w:uiPriority="73"/>
+    <w:lsdException w:name="Subtle Emphasis" w:uiPriority="19" w:qFormat="1"/>
+    <w:lsdException w:name="Intense Emphasis" w:uiPriority="21" w:qFormat="1"/>
+    <w:lsdException w:name="Subtle Reference" w:uiPriority="31" w:qFormat="1"/>
+    <w:lsdException w:name="Intense Reference" w:uiPriority="32" w:qFormat="1"/>
+    <w:lsdException w:name="Book Title" w:uiPriority="33" w:qFormat="1"/>
+    <w:lsdException w:name="Bibliography" w:semiHidden="1" w:uiPriority="37" w:unhideWhenUsed="1"/>
+    <w:lsdException w:name="TOC Heading" w:semiHidden="1" w:uiPriority="39" w:unhideWhenUsed="1" w:qFormat="1"/>
+    <w:lsdException w:name="Plain Table 1" w:uiPriority="41"/>
+    <w:lsdException w:name="Plain Table 2" w:uiPriority="42"/>
+    <w:lsdException w:name="Plain Table 3" w:uiPriority="43"/>
+    <w:lsdException w:name="Plain Table 4" w:uiPriority="44"/>
+    <w:lsdException w:name="Plain Table 5" w:uiPriority="45"/>
+    <w:lsdException w:name="Grid Table Light" w:uiPriority="40"/>
+    <w:lsdException w:name="Grid Table 1 Light" w:uiPriority="46"/>
+    <w:lsdException w:name="Grid Table 2" w:uiPriority="47"/>
+    <w:lsdException w:name="Grid Table 3" w:uiPriority="48"/>
+    <w:lsdException w:name="Grid Table 4" w:uiPriority="49"/>
+    <w:lsdException w:name="Grid Table 5 Dark" w:uiPriority="50"/>
+    <w:lsdException w:name="Grid Table 6 Colorful" w:uiPriority="51"/>
+    <w:lsdException w:name="Grid Table 7 Colorful" w:uiPriority="52"/>
+    <w:lsdException w:name="Grid Table 1 Light Accent 1" w:uiPriority="46"/>
+    <w:lsdException w:name="Grid Table 2 Accent 1" w:uiPriority="47"/>
+    <w:lsdException w:name="Grid Table 3 Accent 1" w:uiPriority="48"/>
+    <w:lsdException w:name="Grid Table 4 Accent 1" w:uiPriority="49"/>
+    <w:lsdException w:name="Grid Table 5 Dark Accent 1" w:uiPriority="50"/>
+    <w:lsdException w:name="Grid Table 6 Colorful Accent 1" w:uiPriority="51"/>
+    <w:lsdException w:name="Grid Table 7 Colorful Accent 1" w:uiPriority="52"/>
+    <w:lsdException w:name="Grid Table 1 Light Accent 2" w:uiPriority="46"/>
+    <w:lsdException w:name="Grid Table 2 Accent 2" w:uiPriority="47"/>
+    <w:lsdException w:name="Grid Table 3 Accent 2" w:uiPriority="48"/>
+    <w:lsdException w:name="Grid Table 4 Accent 2" w:uiPriority="49"/>
+    <w:lsdException w:name="Grid Table 5 Dark Accent 2" w:uiPriority="50"/>
+    <w:lsdException w:name="Grid Table 6 Colorful Accent 2" w:uiPriority="51"/>
+    <w:lsdException w:name="Grid Table 7 Colorful Accent 2" w:uiPriority="52"/>
+    <w:lsdException w:name="Grid Table 1 Light Accent 3" w:uiPriority="46"/>
+    <w:lsdException w:name="Grid Table 2 Accent 3" w:uiPriority="47"/>
+    <w:lsdException w:name="Grid Table 3 Accent 3" w:uiPriority="48"/>
+    <w:lsdException w:name="Grid Table 4 Accent 3" w:uiPriority="49"/>
+    <w:lsdException w:name="Grid Table 5 Dark Accent 3" w:uiPriority="50"/>
+    <w:lsdException w:name="Grid Table 6 Colorful Accent 3" w:uiPriority="51"/>
+    <w:lsdException w:name="Grid Table 7 Colorful Accent 3" w:uiPriority="52"/>
+    <w:lsdException w:name="Grid Table 1 Light Accent 4" w:uiPriority="46"/>
+    <w:lsdException w:name="Grid Table 2 Accent 4" w:uiPriority="47"/>
+    <w:lsdException w:name="Grid Table 3 Accent 4" w:uiPriority="48"/>
+    <w:lsdException w:name="Grid Table 4 Accent 4" w:uiPriority="49"/>
+    <w:lsdException w:name="Grid Table 5 Dark Accent 4" w:uiPriority="50"/>
+    <w:lsdException w:name="Grid Table 6 Colorful Accent 4" w:uiPriority="51"/>
+    <w:lsdException w:name="Grid Table 7 Colorful Accent 4" w:uiPriority="52"/>
+    <w:lsdException w:name="Grid Table 1 Light Accent 5" w:uiPriority="46"/>
+    <w:lsdException w:name="Grid Table 2 Accent 5" w:uiPriority="47"/>
+    <w:lsdException w:name="Grid Table 3 Accent 5" w:uiPriority="48"/>
+    <w:lsdException w:name="Grid Table 4 Accent 5" w:uiPriority="49"/>
+    <w:lsdException w:name="Grid Table 5 Dark Accent 5" w:uiPriority="50"/>
+    <w:lsdException w:name="Grid Table 6 Colorful Accent 5" w:uiPriority="51"/>
+    <w:lsdException w:name="Grid Table 7 Colorful Accent 5" w:uiPriority="52"/>
+    <w:lsdException w:name="Grid Table 1 Light Accent 6" w:uiPriority="46"/>
+    <w:lsdException w:name="Grid Table 2 Accent 6" w:uiPriority="47"/>
+    <w:lsdException w:name="Grid Table 3 Accent 6" w:uiPriority="48"/>
+    <w:lsdException w:name="Grid Table 4 Accent 6" w:uiPriority="49"/>
+    <w:lsdException w:name="Grid Table 5 Dark Accent 6" w:uiPriority="50"/>
+    <w:lsdException w:name="Grid Table 6 Colorful Accent 6" w:uiPriority="51"/>
+    <w:lsdException w:name="Grid Table 7 Colorful Accent 6" w:uiPriority="52"/>
+    <w:lsdException w:name="List Table 1 Light" w:uiPriority="46"/>
+    <w:lsdException w:name="List Table 2" w:uiPriority="47"/>
+    <w:lsdException w:name="List Table 3" w:uiPriority="48"/>
+    <w:lsdException w:name="List Table 4" w:uiPriority="49"/>
+    <w:lsdException w:name="List Table 5 Dark" w:uiPriority="50"/>
+    <w:lsdException w:name="List Table 6 Colorful" w:uiPriority="51"/>
+    <w:lsdException w:name="List Table 7 Colorful" w:uiPriority="52"/>
+    <w:lsdException w:name="List Table 1 Light Accent 1" w:uiPriority="46"/>
+    <w:lsdException w:name="List Table 2 Accent 1" w:uiPriority="47"/>
+    <w:lsdException w:name="List Table 3 Accent 1" w:uiPriority="48"/>
+    <w:lsdException w:name="List Table 4 Accent 1" w:uiPriority="49"/>
+    <w:lsdException w:name="List Table 5 Dark Accent 1" w:uiPriority="50"/>
+    <w:lsdException w:name="List Table 6 Colorful Accent 1" w:uiPriority="51"/>
+    <w:lsdException w:name="List Table 7 Colorful Accent 1" w:uiPriority="52"/>
+    <w:lsdException w:name="List Table 1 Light Accent 2" w:uiPriority="46"/>
+    <w:lsdException w:name="List Table 2 Accent 2" w:uiPriority="47"/>
+    <w:lsdException w:name="List Table 3 Accent 2" w:uiPriority="48"/>
+    <w:lsdException w:name="List Table 4 Accent 2" w:uiPriority="49"/>
+    <w:lsdException w:name="List Table 5 Dark Accent 2" w:uiPriority="50"/>
+    <w:lsdException w:name="List Table 6 Colorful Accent 2" w:uiPriority="51"/>
+    <w:lsdException w:name="List Table 7 Colorful Accent 2" w:uiPriority="52"/>
+    <w:lsdException w:name="List Table 1 Light Accent 3" w:uiPriority="46"/>
+    <w:lsdException w:name="List Table 2 Accent 3" w:uiPriority="47"/>
+    <w:lsdException w:name="List Table 3 Accent 3" w:uiPriority="48"/>
+    <w:lsdException w:name="List Table 4 Accent 3" w:uiPriority="49"/>
+    <w:lsdException w:name="List Table 5 Dark Accent 3" w:uiPriority="50"/>
+    <w:lsdException w:name="List Table 6 Colorful Accent 3" w:uiPriority="51"/>
+    <w:lsdException w:name="List Table 7 Colorful Accent 3" w:uiPriority="52"/>
+    <w:lsdException w:name="List Table 1 Light Accent 4" w:uiPriority="46"/>
+    <w:lsdException w:name="List Table 2 Accent 4" w:uiPriority="47"/>
+    <w:lsdException w:name="List Table 3 Accent 4" w:uiPriority="48"/>
+    <w:lsdException w:name="List Table 4 Accent 4" w:uiPriority="49"/>
+    <w:lsdException w:name="List Table 5 Dark Accent 4" w:uiPriority="50"/>
+    <w:lsdException w:name="List Table 6 Colorful Accent 4" w:uiPriority="51"/>
+    <w:lsdException w:name="List Table 7 Colorful Accent 4" w:uiPriority="52"/>
+    <w:lsdException w:name="List Table 1 Light Accent 5" w:uiPriority="46"/>
+    <w:lsdException w:name="List Table 2 Accent 5" w:uiPriority="47"/>
+    <w:lsdException w:name="List Table 3 Accent 5" w:uiPriority="48"/>
+    <w:lsdException w:name="List Table 4 Accent 5" w:uiPriority="49"/>
+    <w:lsdException w:name="List Table 5 Dark Accent 5" w:uiPriority="50"/>
+    <w:lsdException w:name="List Table 6 Colorful Accent 5" w:uiPriority="51"/>
+    <w:lsdException w:name="List Table 7 Colorful Accent 5" w:uiPriority="52"/>
+    <w:lsdException w:name="List Table 1 Light Accent 6" w:uiPriority="46"/>
+    <w:lsdException w:name="List Table 2 Accent 6" w:uiPriority="47"/>
+    <w:lsdException w:name="List Table 3 Accent 6" w:uiPriority="48"/>
+    <w:lsdException w:name="List Table 4 Accent 6" w:uiPriority="49"/>
+    <w:lsdException w:name="List Table 5 Dark Accent 6" w:uiPriority="50"/>
+    <w:lsdException w:name="List Table 6 Colorful Accent 6" w:uiPriority="51"/>
+    <w:lsdException w:name="List Table 7 Colorful Accent 6" w:uiPriority="52"/>
+    <w:lsdException w:name="Mention" w:semiHidden="1" w:unhideWhenUsed="1"/>
+    <w:lsdException w:name="Smart Hyperlink" w:semiHidden="1" w:unhideWhenUsed="1"/>
+    <w:lsdException w:name="Hashtag" w:semiHidden="1" w:unhideWhenUsed="1"/>
+    <w:lsdException w:name="Unresolved Mention" w:semiHidden="1" w:unhideWhenUsed="1"/>
+    <w:lsdException w:name="Smart Link" w:semiHidden="1" w:unhideWhenUsed="1"/>
   </w:latentStyles>
-  <w:style w:type="paragraph" w:default="1" w:styleId="1">
+  <w:style w:type="paragraph" w:default="1" w:styleId="Normal">
     <w:name w:val="Normal"/>
     <w:qFormat/>
-    <w:uiPriority w:val="0"/>
     <w:pPr>
       <w:widowControl w:val="0"/>
       <w:autoSpaceDE w:val="0"/>
       <w:autoSpaceDN w:val="0"/>
     </w:pPr>
     <w:rPr>
-      <w:rFonts w:ascii="Times New Roman" w:hAnsi="Times New Roman" w:eastAsia="Times New Roman" w:cs="Times New Roman"/>
+      <w:rFonts w:ascii="Times New Roman" w:eastAsia="Times New Roman" w:hAnsi="Times New Roman" w:cs="Times New Roman"/>
       <w:sz w:val="22"/>
       <w:szCs w:val="22"/>
-      <w:lang w:val="id" w:eastAsia="en-US" w:bidi="ar-SA"/>
+      <w:lang w:val="id"/>
     </w:rPr>
   </w:style>
-  <w:style w:type="character" w:default="1" w:styleId="2">
+  <w:style w:type="character" w:default="1" w:styleId="DefaultParagraphFont">
     <w:name w:val="Default Paragraph Font"/>
+    <w:uiPriority w:val="1"/>
     <w:semiHidden/>
     <w:unhideWhenUsed/>
-    <w:uiPriority w:val="1"/>
   </w:style>
-  <w:style w:type="table" w:default="1" w:styleId="3">
+  <w:style w:type="table" w:default="1" w:styleId="TableNormal">
     <w:name w:val="Normal Table"/>
+    <w:uiPriority w:val="99"/>
     <w:semiHidden/>
     <w:unhideWhenUsed/>
-    <w:uiPriority w:val="99"/>
     <w:tblPr>
+      <w:tblInd w:w="0" w:type="dxa"/>
       <w:tblCellMar>
         <w:top w:w="0" w:type="dxa"/>
         <w:left w:w="108" w:type="dxa"/>
@@ -1499,11 +1643,17 @@
       </w:tblCellMar>
     </w:tblPr>
   </w:style>
-  <w:style w:type="paragraph" w:styleId="4">
+  <w:style w:type="numbering" w:default="1" w:styleId="NoList">
+    <w:name w:val="No List"/>
+    <w:uiPriority w:val="99"/>
+    <w:semiHidden/>
+    <w:unhideWhenUsed/>
+  </w:style>
+  <w:style w:type="paragraph" w:styleId="BodyText">
     <w:name w:val="Body Text"/>
-    <w:basedOn w:val="1"/>
+    <w:basedOn w:val="Normal"/>
+    <w:uiPriority w:val="1"/>
     <w:qFormat/>
-    <w:uiPriority w:val="1"/>
     <w:pPr>
       <w:ind w:left="307"/>
     </w:pPr>
@@ -1512,37 +1662,32 @@
       <w:szCs w:val="24"/>
     </w:rPr>
   </w:style>
-  <w:style w:type="character" w:styleId="5">
+  <w:style w:type="character" w:styleId="FollowedHyperlink">
     <w:name w:val="FollowedHyperlink"/>
-    <w:basedOn w:val="2"/>
+    <w:basedOn w:val="DefaultParagraphFont"/>
+    <w:uiPriority w:val="99"/>
     <w:semiHidden/>
     <w:unhideWhenUsed/>
-    <w:uiPriority w:val="99"/>
     <w:rPr>
       <w:color w:val="800080"/>
       <w:u w:val="single"/>
     </w:rPr>
   </w:style>
-  <w:style w:type="character" w:styleId="6">
+  <w:style w:type="character" w:styleId="Hyperlink">
     <w:name w:val="Hyperlink"/>
-    <w:basedOn w:val="2"/>
+    <w:basedOn w:val="DefaultParagraphFont"/>
+    <w:uiPriority w:val="99"/>
     <w:unhideWhenUsed/>
-    <w:uiPriority w:val="99"/>
     <w:rPr>
       <w:color w:val="0000FF" w:themeColor="hyperlink"/>
       <w:u w:val="single"/>
-      <w14:textFill>
-        <w14:solidFill>
-          <w14:schemeClr w14:val="hlink"/>
-        </w14:solidFill>
-      </w14:textFill>
     </w:rPr>
   </w:style>
-  <w:style w:type="paragraph" w:styleId="7">
+  <w:style w:type="paragraph" w:styleId="Title">
     <w:name w:val="Title"/>
-    <w:basedOn w:val="1"/>
+    <w:basedOn w:val="Normal"/>
+    <w:uiPriority w:val="10"/>
     <w:qFormat/>
-    <w:uiPriority w:val="10"/>
     <w:pPr>
       <w:spacing w:before="88"/>
       <w:ind w:left="3872" w:right="64" w:hanging="1926"/>
@@ -1552,27 +1697,27 @@
       <w:szCs w:val="32"/>
     </w:rPr>
   </w:style>
-  <w:style w:type="paragraph" w:styleId="8">
+  <w:style w:type="paragraph" w:styleId="ListParagraph">
     <w:name w:val="List Paragraph"/>
-    <w:basedOn w:val="1"/>
+    <w:basedOn w:val="Normal"/>
+    <w:uiPriority w:val="34"/>
     <w:qFormat/>
-    <w:uiPriority w:val="34"/>
     <w:pPr>
       <w:ind w:left="734" w:hanging="427"/>
     </w:pPr>
   </w:style>
-  <w:style w:type="paragraph" w:customStyle="1" w:styleId="9">
+  <w:style w:type="paragraph" w:customStyle="1" w:styleId="TableParagraph">
     <w:name w:val="Table Paragraph"/>
-    <w:basedOn w:val="1"/>
+    <w:basedOn w:val="Normal"/>
+    <w:uiPriority w:val="1"/>
     <w:qFormat/>
-    <w:uiPriority w:val="1"/>
   </w:style>
-  <w:style w:type="character" w:customStyle="1" w:styleId="10">
+  <w:style w:type="character" w:customStyle="1" w:styleId="UnresolvedMention1">
     <w:name w:val="Unresolved Mention1"/>
-    <w:basedOn w:val="2"/>
+    <w:basedOn w:val="DefaultParagraphFont"/>
+    <w:uiPriority w:val="99"/>
     <w:semiHidden/>
     <w:unhideWhenUsed/>
-    <w:uiPriority w:val="99"/>
     <w:rPr>
       <w:color w:val="605E5C"/>
       <w:shd w:val="clear" w:color="auto" w:fill="E1DFDD"/>
@@ -1860,10 +2005,15 @@
     </a:fmtScheme>
   </a:themeElements>
   <a:objectDefaults/>
+  <a:extraClrSchemeLst/>
 </a:theme>
 </file>
 
 <file path=customXml/item1.xml><?xml version="1.0" encoding="utf-8"?>
+<b:Sources xmlns="http://schemas.openxmlformats.org/officeDocument/2006/bibliography" xmlns:b="http://schemas.openxmlformats.org/officeDocument/2006/bibliography" Version="6" StyleName="APA" SelectedStyle="\APASixthEditionOfficeOnline.xsl"/>
+</file>
+
+<file path=customXml/item2.xml><?xml version="1.0" encoding="utf-8"?>
 <s:customData xmlns="http://www.wps.cn/officeDocument/2013/wpsCustomData" xmlns:s="http://www.wps.cn/officeDocument/2013/wpsCustomData">
   <customSectProps>
     <customSectPr/>
@@ -1874,20 +2024,18 @@
 </s:customData>
 </file>
 
-<file path=customXml/item2.xml><?xml version="1.0" encoding="utf-8"?>
-<b:Sources xmlns="http://schemas.openxmlformats.org/officeDocument/2006/bibliography" xmlns:b="http://schemas.openxmlformats.org/officeDocument/2006/bibliography" Version="6" StyleName="APA" SelectedStyle="\APASixthEditionOfficeOnline.xsl"/>
+<file path=customXml/itemProps1.xml><?xml version="1.0" encoding="utf-8"?>
+<ds:datastoreItem xmlns:ds="http://schemas.openxmlformats.org/officeDocument/2006/customXml" ds:itemID="{30594D93-E6BC-4907-A61B-44FE3F6F4511}">
+  <ds:schemaRefs>
+    <ds:schemaRef ds:uri="http://schemas.openxmlformats.org/officeDocument/2006/bibliography"/>
+  </ds:schemaRefs>
+</ds:datastoreItem>
 </file>
 
-<file path=customXml/itemProps1.xml><?xml version="1.0" encoding="utf-8"?>
+<file path=customXml/itemProps2.xml><?xml version="1.0" encoding="utf-8"?>
 <ds:datastoreItem xmlns:ds="http://schemas.openxmlformats.org/officeDocument/2006/customXml" ds:itemID="{B1977F7D-205B-4081-913C-38D41E755F92}">
   <ds:schemaRefs>
     <ds:schemaRef ds:uri="http://www.wps.cn/officeDocument/2013/wpsCustomData"/>
   </ds:schemaRefs>
 </ds:datastoreItem>
-</file>
-
-<file path=customXml/itemProps2.xml><?xml version="1.0" encoding="utf-8"?>
-<ds:datastoreItem xmlns:ds="http://schemas.openxmlformats.org/officeDocument/2006/customXml" ds:itemID="{30594D93-E6BC-4907-A61B-44FE3F6F4511}">
-  <ds:schemaRefs/>
-</ds:datastoreItem>
 </file>
</xml_diff>